<commit_message>
multi store , multi website, js notes
multi store , multi website, js notes
</commit_message>
<xml_diff>
--- a/Magento 2 Notes.docx
+++ b/Magento 2 Notes.docx
@@ -2209,8 +2209,6 @@
           <w:b/>
         </w:rPr>
       </w:pPr>
-      <w:bookmarkStart w:id="0" w:name="_GoBack"/>
-      <w:bookmarkEnd w:id="0"/>
     </w:p>
     <w:p>
       <w:pPr>
@@ -2473,6 +2471,2895 @@
         <w:pStyle w:val="ListParagraph"/>
       </w:pPr>
     </w:p>
+    <w:p>
+      <w:pPr>
+        <w:pStyle w:val="ListParagraph"/>
+        <w:rPr>
+          <w:b/>
+        </w:rPr>
+      </w:pPr>
+      <w:r>
+        <w:rPr>
+          <w:b/>
+        </w:rPr>
+        <w:t xml:space="preserve">Table in </w:t>
+      </w:r>
+      <w:proofErr w:type="spellStart"/>
+      <w:r>
+        <w:rPr>
+          <w:b/>
+        </w:rPr>
+        <w:t>magento</w:t>
+      </w:r>
+      <w:proofErr w:type="spellEnd"/>
+      <w:r>
+        <w:rPr>
+          <w:b/>
+        </w:rPr>
+        <w:t xml:space="preserve"> 2</w:t>
+      </w:r>
+    </w:p>
+    <w:p>
+      <w:pPr>
+        <w:pStyle w:val="ListParagraph"/>
+        <w:rPr>
+          <w:b/>
+        </w:rPr>
+      </w:pPr>
+    </w:p>
+    <w:p>
+      <w:pPr>
+        <w:pStyle w:val="ListParagraph"/>
+        <w:rPr>
+          <w:b/>
+        </w:rPr>
+      </w:pPr>
+      <w:hyperlink r:id="rId20" w:history="1">
+        <w:r>
+          <w:rPr>
+            <w:rStyle w:val="Hyperlink"/>
+            <w:b/>
+          </w:rPr>
+          <w:t>https://www.thecoachsmb.com/how-to-perform-different-operations-on-table-in-magento2-2022/</w:t>
+        </w:r>
+      </w:hyperlink>
+    </w:p>
+    <w:p>
+      <w:pPr>
+        <w:pStyle w:val="HTMLPreformatted"/>
+        <w:shd w:val="clear" w:color="auto" w:fill="EEEEEE"/>
+        <w:spacing w:after="384"/>
+        <w:rPr>
+          <w:rStyle w:val="HTMLCode"/>
+          <w:rFonts w:ascii="Consolas" w:hAnsi="Consolas"/>
+          <w:color w:val="292B2C"/>
+        </w:rPr>
+      </w:pPr>
+      <w:r>
+        <w:rPr>
+          <w:rStyle w:val="HTMLCode"/>
+          <w:rFonts w:ascii="Consolas" w:hAnsi="Consolas"/>
+          <w:color w:val="292B2C"/>
+        </w:rPr>
+        <w:t>&lt;</w:t>
+      </w:r>
+      <w:proofErr w:type="gramStart"/>
+      <w:r>
+        <w:rPr>
+          <w:rStyle w:val="HTMLCode"/>
+          <w:rFonts w:ascii="Consolas" w:hAnsi="Consolas"/>
+          <w:color w:val="292B2C"/>
+        </w:rPr>
+        <w:t>table</w:t>
+      </w:r>
+      <w:proofErr w:type="gramEnd"/>
+      <w:r>
+        <w:rPr>
+          <w:rStyle w:val="HTMLCode"/>
+          <w:rFonts w:ascii="Consolas" w:hAnsi="Consolas"/>
+          <w:color w:val="292B2C"/>
+        </w:rPr>
+        <w:t>&gt;</w:t>
+      </w:r>
+    </w:p>
+    <w:p>
+      <w:pPr>
+        <w:pStyle w:val="NormalWeb"/>
+        <w:shd w:val="clear" w:color="auto" w:fill="FFFFFF"/>
+        <w:spacing w:before="0" w:beforeAutospacing="0" w:after="360" w:afterAutospacing="0"/>
+        <w:rPr>
+          <w:rFonts w:ascii="Arial" w:hAnsi="Arial" w:cs="Arial"/>
+          <w:color w:val="404040"/>
+          <w:sz w:val="23"/>
+          <w:szCs w:val="23"/>
+        </w:rPr>
+      </w:pPr>
+      <w:r>
+        <w:rPr>
+          <w:rStyle w:val="Strong"/>
+          <w:rFonts w:ascii="Arial" w:hAnsi="Arial" w:cs="Arial"/>
+          <w:color w:val="404040"/>
+          <w:sz w:val="23"/>
+          <w:szCs w:val="23"/>
+        </w:rPr>
+        <w:t>-&gt; Engine:</w:t>
+      </w:r>
+      <w:r>
+        <w:rPr>
+          <w:rFonts w:ascii="Arial" w:hAnsi="Arial" w:cs="Arial"/>
+          <w:color w:val="404040"/>
+          <w:sz w:val="23"/>
+          <w:szCs w:val="23"/>
+        </w:rPr>
+        <w:t xml:space="preserve"> SQL engine, this value must be </w:t>
+      </w:r>
+      <w:proofErr w:type="spellStart"/>
+      <w:r>
+        <w:rPr>
+          <w:rFonts w:ascii="Arial" w:hAnsi="Arial" w:cs="Arial"/>
+          <w:color w:val="404040"/>
+          <w:sz w:val="23"/>
+          <w:szCs w:val="23"/>
+        </w:rPr>
+        <w:t>InnoDB</w:t>
+      </w:r>
+      <w:proofErr w:type="spellEnd"/>
+      <w:r>
+        <w:rPr>
+          <w:rFonts w:ascii="Arial" w:hAnsi="Arial" w:cs="Arial"/>
+          <w:color w:val="404040"/>
+          <w:sz w:val="23"/>
+          <w:szCs w:val="23"/>
+        </w:rPr>
+        <w:t xml:space="preserve"> or memory.</w:t>
+      </w:r>
+    </w:p>
+    <w:p>
+      <w:pPr>
+        <w:pStyle w:val="NormalWeb"/>
+        <w:shd w:val="clear" w:color="auto" w:fill="FFFFFF"/>
+        <w:spacing w:before="0" w:beforeAutospacing="0" w:after="360" w:afterAutospacing="0"/>
+        <w:rPr>
+          <w:rFonts w:ascii="Arial" w:hAnsi="Arial" w:cs="Arial"/>
+          <w:color w:val="404040"/>
+          <w:sz w:val="23"/>
+          <w:szCs w:val="23"/>
+        </w:rPr>
+      </w:pPr>
+      <w:r>
+        <w:rPr>
+          <w:rStyle w:val="Strong"/>
+          <w:rFonts w:ascii="Arial" w:hAnsi="Arial" w:cs="Arial"/>
+          <w:color w:val="404040"/>
+          <w:sz w:val="23"/>
+          <w:szCs w:val="23"/>
+        </w:rPr>
+        <w:t>-&gt; Resource:</w:t>
+      </w:r>
+      <w:r>
+        <w:rPr>
+          <w:rFonts w:ascii="Arial" w:hAnsi="Arial" w:cs="Arial"/>
+          <w:color w:val="404040"/>
+          <w:sz w:val="23"/>
+          <w:szCs w:val="23"/>
+        </w:rPr>
+        <w:t> The database shard on which to install the table. This value must be default, checkout, or sales</w:t>
+      </w:r>
+    </w:p>
+    <w:p>
+      <w:pPr>
+        <w:pStyle w:val="HTMLPreformatted"/>
+        <w:shd w:val="clear" w:color="auto" w:fill="EEEEEE"/>
+        <w:spacing w:after="384"/>
+        <w:rPr>
+          <w:rStyle w:val="HTMLCode"/>
+          <w:rFonts w:ascii="Consolas" w:hAnsi="Consolas"/>
+          <w:color w:val="292B2C"/>
+        </w:rPr>
+      </w:pPr>
+      <w:r>
+        <w:rPr>
+          <w:rStyle w:val="HTMLCode"/>
+          <w:rFonts w:ascii="Consolas" w:hAnsi="Consolas"/>
+          <w:color w:val="292B2C"/>
+        </w:rPr>
+        <w:t>&lt;Column&gt;</w:t>
+      </w:r>
+    </w:p>
+    <w:p>
+      <w:pPr>
+        <w:pStyle w:val="NormalWeb"/>
+        <w:shd w:val="clear" w:color="auto" w:fill="FFFFFF"/>
+        <w:spacing w:before="0" w:beforeAutospacing="0" w:after="360" w:afterAutospacing="0"/>
+        <w:rPr>
+          <w:rFonts w:ascii="Arial" w:hAnsi="Arial" w:cs="Arial"/>
+          <w:color w:val="404040"/>
+          <w:sz w:val="23"/>
+          <w:szCs w:val="23"/>
+        </w:rPr>
+      </w:pPr>
+      <w:r>
+        <w:rPr>
+          <w:rStyle w:val="Strong"/>
+          <w:rFonts w:ascii="Arial" w:hAnsi="Arial" w:cs="Arial"/>
+          <w:color w:val="404040"/>
+          <w:sz w:val="23"/>
+          <w:szCs w:val="23"/>
+        </w:rPr>
+        <w:t xml:space="preserve">-&gt; </w:t>
+      </w:r>
+      <w:proofErr w:type="gramStart"/>
+      <w:r>
+        <w:rPr>
+          <w:rStyle w:val="Strong"/>
+          <w:rFonts w:ascii="Arial" w:hAnsi="Arial" w:cs="Arial"/>
+          <w:color w:val="404040"/>
+          <w:sz w:val="23"/>
+          <w:szCs w:val="23"/>
+        </w:rPr>
+        <w:t>identity</w:t>
+      </w:r>
+      <w:proofErr w:type="gramEnd"/>
+      <w:r>
+        <w:rPr>
+          <w:rStyle w:val="Strong"/>
+          <w:rFonts w:ascii="Arial" w:hAnsi="Arial" w:cs="Arial"/>
+          <w:color w:val="404040"/>
+          <w:sz w:val="23"/>
+          <w:szCs w:val="23"/>
+        </w:rPr>
+        <w:t>:</w:t>
+      </w:r>
+      <w:r>
+        <w:rPr>
+          <w:rFonts w:ascii="Arial" w:hAnsi="Arial" w:cs="Arial"/>
+          <w:color w:val="404040"/>
+          <w:sz w:val="23"/>
+          <w:szCs w:val="23"/>
+        </w:rPr>
+        <w:t> Indicates whether a column is auto incremented.</w:t>
+      </w:r>
+    </w:p>
+    <w:p>
+      <w:pPr>
+        <w:pStyle w:val="NormalWeb"/>
+        <w:shd w:val="clear" w:color="auto" w:fill="FFFFFF"/>
+        <w:spacing w:before="0" w:beforeAutospacing="0" w:after="360" w:afterAutospacing="0"/>
+        <w:rPr>
+          <w:rFonts w:ascii="Arial" w:hAnsi="Arial" w:cs="Arial"/>
+          <w:color w:val="404040"/>
+          <w:sz w:val="23"/>
+          <w:szCs w:val="23"/>
+        </w:rPr>
+      </w:pPr>
+      <w:r>
+        <w:rPr>
+          <w:rStyle w:val="Strong"/>
+          <w:rFonts w:ascii="Arial" w:hAnsi="Arial" w:cs="Arial"/>
+          <w:color w:val="404040"/>
+          <w:sz w:val="23"/>
+          <w:szCs w:val="23"/>
+        </w:rPr>
+        <w:t>-&gt; Type:</w:t>
+      </w:r>
+      <w:r>
+        <w:rPr>
+          <w:rFonts w:ascii="Arial" w:hAnsi="Arial" w:cs="Arial"/>
+          <w:color w:val="404040"/>
+          <w:sz w:val="23"/>
+          <w:szCs w:val="23"/>
+        </w:rPr>
+        <w:t> </w:t>
+      </w:r>
+      <w:proofErr w:type="spellStart"/>
+      <w:r>
+        <w:rPr>
+          <w:rFonts w:ascii="Arial" w:hAnsi="Arial" w:cs="Arial"/>
+          <w:color w:val="404040"/>
+          <w:sz w:val="23"/>
+          <w:szCs w:val="23"/>
+        </w:rPr>
+        <w:t>blob</w:t>
+      </w:r>
+      <w:proofErr w:type="gramStart"/>
+      <w:r>
+        <w:rPr>
+          <w:rFonts w:ascii="Arial" w:hAnsi="Arial" w:cs="Arial"/>
+          <w:color w:val="404040"/>
+          <w:sz w:val="23"/>
+          <w:szCs w:val="23"/>
+        </w:rPr>
+        <w:t>,blob</w:t>
+      </w:r>
+      <w:proofErr w:type="spellEnd"/>
+      <w:proofErr w:type="gramEnd"/>
+      <w:r>
+        <w:rPr>
+          <w:rFonts w:ascii="Arial" w:hAnsi="Arial" w:cs="Arial"/>
+          <w:color w:val="404040"/>
+          <w:sz w:val="23"/>
+          <w:szCs w:val="23"/>
+        </w:rPr>
+        <w:t xml:space="preserve"> (includes blob, </w:t>
+      </w:r>
+      <w:proofErr w:type="spellStart"/>
+      <w:r>
+        <w:rPr>
+          <w:rFonts w:ascii="Arial" w:hAnsi="Arial" w:cs="Arial"/>
+          <w:color w:val="404040"/>
+          <w:sz w:val="23"/>
+          <w:szCs w:val="23"/>
+        </w:rPr>
+        <w:t>mediumblob</w:t>
+      </w:r>
+      <w:proofErr w:type="spellEnd"/>
+      <w:r>
+        <w:rPr>
+          <w:rFonts w:ascii="Arial" w:hAnsi="Arial" w:cs="Arial"/>
+          <w:color w:val="404040"/>
+          <w:sz w:val="23"/>
+          <w:szCs w:val="23"/>
+        </w:rPr>
+        <w:t xml:space="preserve">, </w:t>
+      </w:r>
+      <w:proofErr w:type="spellStart"/>
+      <w:r>
+        <w:rPr>
+          <w:rFonts w:ascii="Arial" w:hAnsi="Arial" w:cs="Arial"/>
+          <w:color w:val="404040"/>
+          <w:sz w:val="23"/>
+          <w:szCs w:val="23"/>
+        </w:rPr>
+        <w:t>longblob</w:t>
+      </w:r>
+      <w:proofErr w:type="spellEnd"/>
+      <w:r>
+        <w:rPr>
+          <w:rFonts w:ascii="Arial" w:hAnsi="Arial" w:cs="Arial"/>
+          <w:color w:val="404040"/>
+          <w:sz w:val="23"/>
+          <w:szCs w:val="23"/>
+        </w:rPr>
+        <w:t xml:space="preserve">), </w:t>
+      </w:r>
+      <w:proofErr w:type="spellStart"/>
+      <w:r>
+        <w:rPr>
+          <w:rFonts w:ascii="Arial" w:hAnsi="Arial" w:cs="Arial"/>
+          <w:color w:val="404040"/>
+          <w:sz w:val="23"/>
+          <w:szCs w:val="23"/>
+        </w:rPr>
+        <w:t>boolean</w:t>
+      </w:r>
+      <w:proofErr w:type="spellEnd"/>
+      <w:r>
+        <w:rPr>
+          <w:rFonts w:ascii="Arial" w:hAnsi="Arial" w:cs="Arial"/>
+          <w:color w:val="404040"/>
+          <w:sz w:val="23"/>
+          <w:szCs w:val="23"/>
+        </w:rPr>
+        <w:t xml:space="preserve">, date, </w:t>
+      </w:r>
+      <w:proofErr w:type="spellStart"/>
+      <w:r>
+        <w:rPr>
+          <w:rFonts w:ascii="Arial" w:hAnsi="Arial" w:cs="Arial"/>
+          <w:color w:val="404040"/>
+          <w:sz w:val="23"/>
+          <w:szCs w:val="23"/>
+        </w:rPr>
+        <w:t>datetime</w:t>
+      </w:r>
+      <w:proofErr w:type="spellEnd"/>
+      <w:r>
+        <w:rPr>
+          <w:rFonts w:ascii="Arial" w:hAnsi="Arial" w:cs="Arial"/>
+          <w:color w:val="404040"/>
+          <w:sz w:val="23"/>
+          <w:szCs w:val="23"/>
+        </w:rPr>
+        <w:t xml:space="preserve">, </w:t>
+      </w:r>
+      <w:proofErr w:type="spellStart"/>
+      <w:r>
+        <w:rPr>
+          <w:rFonts w:ascii="Arial" w:hAnsi="Arial" w:cs="Arial"/>
+          <w:color w:val="404040"/>
+          <w:sz w:val="23"/>
+          <w:szCs w:val="23"/>
+        </w:rPr>
+        <w:t>int</w:t>
+      </w:r>
+      <w:proofErr w:type="spellEnd"/>
+      <w:r>
+        <w:rPr>
+          <w:rFonts w:ascii="Arial" w:hAnsi="Arial" w:cs="Arial"/>
+          <w:color w:val="404040"/>
+          <w:sz w:val="23"/>
+          <w:szCs w:val="23"/>
+        </w:rPr>
+        <w:t xml:space="preserve"> (includes </w:t>
+      </w:r>
+      <w:proofErr w:type="spellStart"/>
+      <w:r>
+        <w:rPr>
+          <w:rFonts w:ascii="Arial" w:hAnsi="Arial" w:cs="Arial"/>
+          <w:color w:val="404040"/>
+          <w:sz w:val="23"/>
+          <w:szCs w:val="23"/>
+        </w:rPr>
+        <w:t>smallint</w:t>
+      </w:r>
+      <w:proofErr w:type="spellEnd"/>
+      <w:r>
+        <w:rPr>
+          <w:rFonts w:ascii="Arial" w:hAnsi="Arial" w:cs="Arial"/>
+          <w:color w:val="404040"/>
+          <w:sz w:val="23"/>
+          <w:szCs w:val="23"/>
+        </w:rPr>
+        <w:t xml:space="preserve">, </w:t>
+      </w:r>
+      <w:proofErr w:type="spellStart"/>
+      <w:r>
+        <w:rPr>
+          <w:rFonts w:ascii="Arial" w:hAnsi="Arial" w:cs="Arial"/>
+          <w:color w:val="404040"/>
+          <w:sz w:val="23"/>
+          <w:szCs w:val="23"/>
+        </w:rPr>
+        <w:t>bigint</w:t>
+      </w:r>
+      <w:proofErr w:type="spellEnd"/>
+      <w:r>
+        <w:rPr>
+          <w:rFonts w:ascii="Arial" w:hAnsi="Arial" w:cs="Arial"/>
+          <w:color w:val="404040"/>
+          <w:sz w:val="23"/>
+          <w:szCs w:val="23"/>
+        </w:rPr>
+        <w:t xml:space="preserve">, </w:t>
+      </w:r>
+      <w:proofErr w:type="spellStart"/>
+      <w:r>
+        <w:rPr>
+          <w:rFonts w:ascii="Arial" w:hAnsi="Arial" w:cs="Arial"/>
+          <w:color w:val="404040"/>
+          <w:sz w:val="23"/>
+          <w:szCs w:val="23"/>
+        </w:rPr>
+        <w:t>tinyint</w:t>
+      </w:r>
+      <w:proofErr w:type="spellEnd"/>
+      <w:r>
+        <w:rPr>
+          <w:rFonts w:ascii="Arial" w:hAnsi="Arial" w:cs="Arial"/>
+          <w:color w:val="404040"/>
+          <w:sz w:val="23"/>
+          <w:szCs w:val="23"/>
+        </w:rPr>
+        <w:t xml:space="preserve">), real (includes decimal, float, double, real), text (includes text, </w:t>
+      </w:r>
+      <w:proofErr w:type="spellStart"/>
+      <w:r>
+        <w:rPr>
+          <w:rFonts w:ascii="Arial" w:hAnsi="Arial" w:cs="Arial"/>
+          <w:color w:val="404040"/>
+          <w:sz w:val="23"/>
+          <w:szCs w:val="23"/>
+        </w:rPr>
+        <w:t>mediumtext</w:t>
+      </w:r>
+      <w:proofErr w:type="spellEnd"/>
+      <w:r>
+        <w:rPr>
+          <w:rFonts w:ascii="Arial" w:hAnsi="Arial" w:cs="Arial"/>
+          <w:color w:val="404040"/>
+          <w:sz w:val="23"/>
+          <w:szCs w:val="23"/>
+        </w:rPr>
+        <w:t xml:space="preserve">, </w:t>
+      </w:r>
+      <w:proofErr w:type="spellStart"/>
+      <w:r>
+        <w:rPr>
+          <w:rFonts w:ascii="Arial" w:hAnsi="Arial" w:cs="Arial"/>
+          <w:color w:val="404040"/>
+          <w:sz w:val="23"/>
+          <w:szCs w:val="23"/>
+        </w:rPr>
+        <w:t>longtext</w:t>
+      </w:r>
+      <w:proofErr w:type="spellEnd"/>
+      <w:r>
+        <w:rPr>
+          <w:rFonts w:ascii="Arial" w:hAnsi="Arial" w:cs="Arial"/>
+          <w:color w:val="404040"/>
+          <w:sz w:val="23"/>
+          <w:szCs w:val="23"/>
+        </w:rPr>
+        <w:t xml:space="preserve">), timestamp, </w:t>
+      </w:r>
+      <w:proofErr w:type="spellStart"/>
+      <w:r>
+        <w:rPr>
+          <w:rFonts w:ascii="Arial" w:hAnsi="Arial" w:cs="Arial"/>
+          <w:color w:val="404040"/>
+          <w:sz w:val="23"/>
+          <w:szCs w:val="23"/>
+        </w:rPr>
+        <w:t>varbinary</w:t>
+      </w:r>
+      <w:proofErr w:type="spellEnd"/>
+      <w:r>
+        <w:rPr>
+          <w:rFonts w:ascii="Arial" w:hAnsi="Arial" w:cs="Arial"/>
+          <w:color w:val="404040"/>
+          <w:sz w:val="23"/>
+          <w:szCs w:val="23"/>
+        </w:rPr>
+        <w:t>, and varchar.</w:t>
+      </w:r>
+    </w:p>
+    <w:p>
+      <w:pPr>
+        <w:pStyle w:val="NormalWeb"/>
+        <w:shd w:val="clear" w:color="auto" w:fill="FFFFFF"/>
+        <w:spacing w:before="0" w:beforeAutospacing="0" w:after="360" w:afterAutospacing="0"/>
+        <w:rPr>
+          <w:rFonts w:ascii="Arial" w:hAnsi="Arial" w:cs="Arial"/>
+          <w:color w:val="404040"/>
+          <w:sz w:val="23"/>
+          <w:szCs w:val="23"/>
+        </w:rPr>
+      </w:pPr>
+      <w:r>
+        <w:rPr>
+          <w:rStyle w:val="Strong"/>
+          <w:rFonts w:ascii="Arial" w:hAnsi="Arial" w:cs="Arial"/>
+          <w:color w:val="404040"/>
+          <w:sz w:val="23"/>
+          <w:szCs w:val="23"/>
+        </w:rPr>
+        <w:lastRenderedPageBreak/>
+        <w:t>-&gt; Padding:</w:t>
+      </w:r>
+      <w:r>
+        <w:rPr>
+          <w:rFonts w:ascii="Arial" w:hAnsi="Arial" w:cs="Arial"/>
+          <w:color w:val="404040"/>
+          <w:sz w:val="23"/>
+          <w:szCs w:val="23"/>
+        </w:rPr>
+        <w:t> indicates the size of the integer column</w:t>
+      </w:r>
+    </w:p>
+    <w:p>
+      <w:pPr>
+        <w:pStyle w:val="NormalWeb"/>
+        <w:shd w:val="clear" w:color="auto" w:fill="FFFFFF"/>
+        <w:spacing w:before="0" w:beforeAutospacing="0" w:after="360" w:afterAutospacing="0"/>
+        <w:rPr>
+          <w:rFonts w:ascii="Arial" w:hAnsi="Arial" w:cs="Arial"/>
+          <w:color w:val="404040"/>
+          <w:sz w:val="23"/>
+          <w:szCs w:val="23"/>
+        </w:rPr>
+      </w:pPr>
+      <w:r>
+        <w:rPr>
+          <w:rStyle w:val="Strong"/>
+          <w:rFonts w:ascii="Arial" w:hAnsi="Arial" w:cs="Arial"/>
+          <w:color w:val="404040"/>
+          <w:sz w:val="23"/>
+          <w:szCs w:val="23"/>
+        </w:rPr>
+        <w:t>-&gt; Length:</w:t>
+      </w:r>
+      <w:r>
+        <w:rPr>
+          <w:rFonts w:ascii="Arial" w:hAnsi="Arial" w:cs="Arial"/>
+          <w:color w:val="404040"/>
+          <w:sz w:val="23"/>
+          <w:szCs w:val="23"/>
+        </w:rPr>
+        <w:t> indicates the length of a column</w:t>
+      </w:r>
+    </w:p>
+    <w:p>
+      <w:pPr>
+        <w:pStyle w:val="NormalWeb"/>
+        <w:shd w:val="clear" w:color="auto" w:fill="FFFFFF"/>
+        <w:spacing w:before="0" w:beforeAutospacing="0" w:after="360" w:afterAutospacing="0"/>
+        <w:rPr>
+          <w:rFonts w:ascii="Arial" w:hAnsi="Arial" w:cs="Arial"/>
+          <w:color w:val="404040"/>
+          <w:sz w:val="23"/>
+          <w:szCs w:val="23"/>
+        </w:rPr>
+      </w:pPr>
+      <w:r>
+        <w:rPr>
+          <w:rStyle w:val="Strong"/>
+          <w:rFonts w:ascii="Arial" w:hAnsi="Arial" w:cs="Arial"/>
+          <w:color w:val="404040"/>
+          <w:sz w:val="23"/>
+          <w:szCs w:val="23"/>
+        </w:rPr>
+        <w:t xml:space="preserve">-&gt; </w:t>
+      </w:r>
+      <w:proofErr w:type="gramStart"/>
+      <w:r>
+        <w:rPr>
+          <w:rStyle w:val="Strong"/>
+          <w:rFonts w:ascii="Arial" w:hAnsi="Arial" w:cs="Arial"/>
+          <w:color w:val="404040"/>
+          <w:sz w:val="23"/>
+          <w:szCs w:val="23"/>
+        </w:rPr>
+        <w:t>precision</w:t>
+      </w:r>
+      <w:proofErr w:type="gramEnd"/>
+      <w:r>
+        <w:rPr>
+          <w:rStyle w:val="Strong"/>
+          <w:rFonts w:ascii="Arial" w:hAnsi="Arial" w:cs="Arial"/>
+          <w:color w:val="404040"/>
+          <w:sz w:val="23"/>
+          <w:szCs w:val="23"/>
+        </w:rPr>
+        <w:t>:</w:t>
+      </w:r>
+      <w:r>
+        <w:rPr>
+          <w:rFonts w:ascii="Arial" w:hAnsi="Arial" w:cs="Arial"/>
+          <w:color w:val="404040"/>
+          <w:sz w:val="23"/>
+          <w:szCs w:val="23"/>
+        </w:rPr>
+        <w:t> The number of allowed digits in a real data type.</w:t>
+      </w:r>
+    </w:p>
+    <w:p>
+      <w:pPr>
+        <w:pStyle w:val="NormalWeb"/>
+        <w:shd w:val="clear" w:color="auto" w:fill="FFFFFF"/>
+        <w:spacing w:before="0" w:beforeAutospacing="0" w:after="360" w:afterAutospacing="0"/>
+        <w:rPr>
+          <w:rFonts w:ascii="Arial" w:hAnsi="Arial" w:cs="Arial"/>
+          <w:color w:val="404040"/>
+          <w:sz w:val="23"/>
+          <w:szCs w:val="23"/>
+        </w:rPr>
+      </w:pPr>
+      <w:r>
+        <w:rPr>
+          <w:rStyle w:val="Strong"/>
+          <w:rFonts w:ascii="Arial" w:hAnsi="Arial" w:cs="Arial"/>
+          <w:color w:val="404040"/>
+          <w:sz w:val="23"/>
+          <w:szCs w:val="23"/>
+        </w:rPr>
+        <w:t xml:space="preserve">-&gt; </w:t>
+      </w:r>
+      <w:proofErr w:type="gramStart"/>
+      <w:r>
+        <w:rPr>
+          <w:rStyle w:val="Strong"/>
+          <w:rFonts w:ascii="Arial" w:hAnsi="Arial" w:cs="Arial"/>
+          <w:color w:val="404040"/>
+          <w:sz w:val="23"/>
+          <w:szCs w:val="23"/>
+        </w:rPr>
+        <w:t>scale</w:t>
+      </w:r>
+      <w:proofErr w:type="gramEnd"/>
+      <w:r>
+        <w:rPr>
+          <w:rStyle w:val="Strong"/>
+          <w:rFonts w:ascii="Arial" w:hAnsi="Arial" w:cs="Arial"/>
+          <w:color w:val="404040"/>
+          <w:sz w:val="23"/>
+          <w:szCs w:val="23"/>
+        </w:rPr>
+        <w:t>:</w:t>
+      </w:r>
+      <w:r>
+        <w:rPr>
+          <w:rFonts w:ascii="Arial" w:hAnsi="Arial" w:cs="Arial"/>
+          <w:color w:val="404040"/>
+          <w:sz w:val="23"/>
+          <w:szCs w:val="23"/>
+        </w:rPr>
+        <w:t> The number of digits after the decimal in a real data type.</w:t>
+      </w:r>
+    </w:p>
+    <w:p>
+      <w:pPr>
+        <w:pStyle w:val="HTMLPreformatted"/>
+        <w:shd w:val="clear" w:color="auto" w:fill="EEEEEE"/>
+        <w:spacing w:after="384"/>
+        <w:rPr>
+          <w:rStyle w:val="HTMLCode"/>
+          <w:rFonts w:ascii="Consolas" w:hAnsi="Consolas"/>
+          <w:color w:val="292B2C"/>
+        </w:rPr>
+      </w:pPr>
+      <w:r>
+        <w:rPr>
+          <w:rStyle w:val="HTMLCode"/>
+          <w:rFonts w:ascii="Consolas" w:hAnsi="Consolas"/>
+          <w:color w:val="292B2C"/>
+        </w:rPr>
+        <w:t>&lt;Constraints&gt;</w:t>
+      </w:r>
+    </w:p>
+    <w:p>
+      <w:pPr>
+        <w:pStyle w:val="NormalWeb"/>
+        <w:shd w:val="clear" w:color="auto" w:fill="FFFFFF"/>
+        <w:spacing w:before="0" w:beforeAutospacing="0" w:after="360" w:afterAutospacing="0"/>
+        <w:rPr>
+          <w:rFonts w:ascii="Arial" w:hAnsi="Arial" w:cs="Arial"/>
+          <w:color w:val="404040"/>
+          <w:sz w:val="23"/>
+          <w:szCs w:val="23"/>
+        </w:rPr>
+      </w:pPr>
+      <w:r>
+        <w:rPr>
+          <w:rStyle w:val="Strong"/>
+          <w:rFonts w:ascii="Arial" w:hAnsi="Arial" w:cs="Arial"/>
+          <w:color w:val="404040"/>
+          <w:sz w:val="23"/>
+          <w:szCs w:val="23"/>
+        </w:rPr>
+        <w:t>-&gt; Type:</w:t>
+      </w:r>
+      <w:r>
+        <w:rPr>
+          <w:rFonts w:ascii="Arial" w:hAnsi="Arial" w:cs="Arial"/>
+          <w:color w:val="404040"/>
+          <w:sz w:val="23"/>
+          <w:szCs w:val="23"/>
+        </w:rPr>
+        <w:t> primary, unique, or foreign</w:t>
+      </w:r>
+    </w:p>
+    <w:p>
+      <w:pPr>
+        <w:pStyle w:val="NormalWeb"/>
+        <w:shd w:val="clear" w:color="auto" w:fill="FFFFFF"/>
+        <w:spacing w:before="0" w:beforeAutospacing="0" w:after="360" w:afterAutospacing="0"/>
+        <w:rPr>
+          <w:rFonts w:ascii="Arial" w:hAnsi="Arial" w:cs="Arial"/>
+          <w:color w:val="404040"/>
+          <w:sz w:val="23"/>
+          <w:szCs w:val="23"/>
+        </w:rPr>
+      </w:pPr>
+      <w:r>
+        <w:rPr>
+          <w:rStyle w:val="Strong"/>
+          <w:rFonts w:ascii="Arial" w:hAnsi="Arial" w:cs="Arial"/>
+          <w:color w:val="404040"/>
+          <w:sz w:val="23"/>
+          <w:szCs w:val="23"/>
+        </w:rPr>
+        <w:t xml:space="preserve">-&gt; </w:t>
+      </w:r>
+      <w:proofErr w:type="spellStart"/>
+      <w:r>
+        <w:rPr>
+          <w:rStyle w:val="Strong"/>
+          <w:rFonts w:ascii="Arial" w:hAnsi="Arial" w:cs="Arial"/>
+          <w:color w:val="404040"/>
+          <w:sz w:val="23"/>
+          <w:szCs w:val="23"/>
+        </w:rPr>
+        <w:t>Referrence_id</w:t>
+      </w:r>
+      <w:proofErr w:type="spellEnd"/>
+      <w:r>
+        <w:rPr>
+          <w:rStyle w:val="Strong"/>
+          <w:rFonts w:ascii="Arial" w:hAnsi="Arial" w:cs="Arial"/>
+          <w:color w:val="404040"/>
+          <w:sz w:val="23"/>
+          <w:szCs w:val="23"/>
+        </w:rPr>
+        <w:t>:</w:t>
+      </w:r>
+      <w:r>
+        <w:rPr>
+          <w:rFonts w:ascii="Arial" w:hAnsi="Arial" w:cs="Arial"/>
+          <w:color w:val="404040"/>
+          <w:sz w:val="23"/>
+          <w:szCs w:val="23"/>
+        </w:rPr>
+        <w:t> a custom identifier that is used only for relation mapping in the scope of db_schema.xml files</w:t>
+      </w:r>
+    </w:p>
+    <w:p>
+      <w:pPr>
+        <w:pStyle w:val="NormalWeb"/>
+        <w:shd w:val="clear" w:color="auto" w:fill="FFFFFF"/>
+        <w:spacing w:before="0" w:beforeAutospacing="0" w:after="360" w:afterAutospacing="0"/>
+        <w:rPr>
+          <w:rFonts w:ascii="Arial" w:hAnsi="Arial" w:cs="Arial"/>
+          <w:color w:val="404040"/>
+          <w:sz w:val="23"/>
+          <w:szCs w:val="23"/>
+        </w:rPr>
+      </w:pPr>
+      <w:r>
+        <w:rPr>
+          <w:rStyle w:val="Strong"/>
+          <w:rFonts w:ascii="Arial" w:hAnsi="Arial" w:cs="Arial"/>
+          <w:color w:val="404040"/>
+          <w:sz w:val="23"/>
+          <w:szCs w:val="23"/>
+        </w:rPr>
+        <w:t>For Remove</w:t>
+      </w:r>
+    </w:p>
+    <w:p>
+      <w:pPr>
+        <w:pStyle w:val="NormalWeb"/>
+        <w:shd w:val="clear" w:color="auto" w:fill="FFFFFF"/>
+        <w:spacing w:before="0" w:beforeAutospacing="0" w:after="360" w:afterAutospacing="0"/>
+        <w:rPr>
+          <w:rFonts w:ascii="Arial" w:hAnsi="Arial" w:cs="Arial"/>
+          <w:color w:val="404040"/>
+          <w:sz w:val="23"/>
+          <w:szCs w:val="23"/>
+        </w:rPr>
+      </w:pPr>
+      <w:r>
+        <w:rPr>
+          <w:rStyle w:val="Strong"/>
+          <w:rFonts w:ascii="Arial" w:hAnsi="Arial" w:cs="Arial"/>
+          <w:color w:val="404040"/>
+          <w:sz w:val="23"/>
+          <w:szCs w:val="23"/>
+        </w:rPr>
+        <w:t xml:space="preserve">-&gt; </w:t>
+      </w:r>
+      <w:proofErr w:type="gramStart"/>
+      <w:r>
+        <w:rPr>
+          <w:rStyle w:val="Strong"/>
+          <w:rFonts w:ascii="Arial" w:hAnsi="Arial" w:cs="Arial"/>
+          <w:color w:val="404040"/>
+          <w:sz w:val="23"/>
+          <w:szCs w:val="23"/>
+        </w:rPr>
+        <w:t>disabled</w:t>
+      </w:r>
+      <w:proofErr w:type="gramEnd"/>
+      <w:r>
+        <w:rPr>
+          <w:rStyle w:val="Strong"/>
+          <w:rFonts w:ascii="Arial" w:hAnsi="Arial" w:cs="Arial"/>
+          <w:color w:val="404040"/>
+          <w:sz w:val="23"/>
+          <w:szCs w:val="23"/>
+        </w:rPr>
+        <w:t>:</w:t>
+      </w:r>
+      <w:r>
+        <w:rPr>
+          <w:rFonts w:ascii="Arial" w:hAnsi="Arial" w:cs="Arial"/>
+          <w:color w:val="404040"/>
+          <w:sz w:val="23"/>
+          <w:szCs w:val="23"/>
+        </w:rPr>
+        <w:t> Disables or deletes the declared table, column, constraint, or index.</w:t>
+      </w:r>
+    </w:p>
+    <w:p>
+      <w:pPr>
+        <w:pStyle w:val="ListParagraph"/>
+        <w:rPr>
+          <w:rFonts w:ascii="Arial" w:hAnsi="Arial" w:cs="Arial"/>
+          <w:b/>
+          <w:color w:val="404040"/>
+          <w:sz w:val="23"/>
+          <w:szCs w:val="23"/>
+          <w:shd w:val="clear" w:color="auto" w:fill="FFFFFF"/>
+        </w:rPr>
+      </w:pPr>
+      <w:r>
+        <w:rPr>
+          <w:rFonts w:ascii="Arial" w:hAnsi="Arial" w:cs="Arial"/>
+          <w:b/>
+          <w:color w:val="404040"/>
+          <w:sz w:val="23"/>
+          <w:szCs w:val="23"/>
+          <w:shd w:val="clear" w:color="auto" w:fill="FFFFFF"/>
+        </w:rPr>
+        <w:t>Please note that migrating data from another table and renaming columns at the same time is not supported.</w:t>
+      </w:r>
+    </w:p>
+    <w:p>
+      <w:pPr>
+        <w:pStyle w:val="ListParagraph"/>
+        <w:rPr>
+          <w:b/>
+        </w:rPr>
+      </w:pPr>
+    </w:p>
+    <w:p>
+      <w:pPr>
+        <w:pStyle w:val="ListParagraph"/>
+        <w:rPr>
+          <w:b/>
+        </w:rPr>
+      </w:pPr>
+      <w:hyperlink r:id="rId21" w:history="1">
+        <w:r>
+          <w:rPr>
+            <w:rStyle w:val="Hyperlink"/>
+            <w:b/>
+          </w:rPr>
+          <w:t>https://www.thecoachsmb.com/how-to-include-third-party-javascript-libraries/</w:t>
+        </w:r>
+      </w:hyperlink>
+    </w:p>
+    <w:p>
+      <w:pPr>
+        <w:pStyle w:val="ListParagraph"/>
+        <w:rPr>
+          <w:b/>
+        </w:rPr>
+      </w:pPr>
+    </w:p>
+    <w:p>
+      <w:pPr>
+        <w:pStyle w:val="ListParagraph"/>
+        <w:rPr>
+          <w:b/>
+        </w:rPr>
+      </w:pPr>
+      <w:hyperlink r:id="rId22" w:history="1">
+        <w:r>
+          <w:rPr>
+            <w:rStyle w:val="Hyperlink"/>
+            <w:b/>
+          </w:rPr>
+          <w:t>https://vrajeshpatel.in/2021/01/24/declarative-schema-in-magento-2-3/</w:t>
+        </w:r>
+      </w:hyperlink>
+    </w:p>
+    <w:p>
+      <w:pPr>
+        <w:pStyle w:val="ListParagraph"/>
+        <w:rPr>
+          <w:b/>
+        </w:rPr>
+      </w:pPr>
+    </w:p>
+    <w:p>
+      <w:pPr>
+        <w:pStyle w:val="Heading1"/>
+        <w:shd w:val="clear" w:color="auto" w:fill="FFFFFF"/>
+        <w:spacing w:before="0" w:beforeAutospacing="0" w:after="60" w:afterAutospacing="0"/>
+        <w:rPr>
+          <w:rFonts w:ascii="Helvetica" w:hAnsi="Helvetica" w:cs="Helvetica"/>
+          <w:bCs w:val="0"/>
+          <w:color w:val="333333"/>
+          <w:sz w:val="28"/>
+          <w:szCs w:val="28"/>
+        </w:rPr>
+      </w:pPr>
+      <w:r>
+        <w:rPr>
+          <w:rFonts w:ascii="Helvetica" w:hAnsi="Helvetica" w:cs="Helvetica"/>
+          <w:bCs w:val="0"/>
+          <w:color w:val="333333"/>
+          <w:sz w:val="28"/>
+          <w:szCs w:val="28"/>
+        </w:rPr>
+        <w:t xml:space="preserve">What is the </w:t>
+      </w:r>
+      <w:proofErr w:type="spellStart"/>
+      <w:r>
+        <w:rPr>
+          <w:rFonts w:ascii="Helvetica" w:hAnsi="Helvetica" w:cs="Helvetica"/>
+          <w:bCs w:val="0"/>
+          <w:color w:val="333333"/>
+          <w:sz w:val="28"/>
+          <w:szCs w:val="28"/>
+        </w:rPr>
+        <w:t>RequireJS</w:t>
+      </w:r>
+      <w:proofErr w:type="spellEnd"/>
+      <w:r>
+        <w:rPr>
+          <w:rFonts w:ascii="Helvetica" w:hAnsi="Helvetica" w:cs="Helvetica"/>
+          <w:bCs w:val="0"/>
+          <w:color w:val="333333"/>
+          <w:sz w:val="28"/>
+          <w:szCs w:val="28"/>
+        </w:rPr>
+        <w:t xml:space="preserve"> configuration map vs paths vs shim in </w:t>
+      </w:r>
+      <w:proofErr w:type="spellStart"/>
+      <w:r>
+        <w:rPr>
+          <w:rFonts w:ascii="Helvetica" w:hAnsi="Helvetica" w:cs="Helvetica"/>
+          <w:bCs w:val="0"/>
+          <w:color w:val="333333"/>
+          <w:sz w:val="28"/>
+          <w:szCs w:val="28"/>
+        </w:rPr>
+        <w:t>Magento</w:t>
+      </w:r>
+      <w:proofErr w:type="spellEnd"/>
+      <w:r>
+        <w:rPr>
+          <w:rFonts w:ascii="Helvetica" w:hAnsi="Helvetica" w:cs="Helvetica"/>
+          <w:bCs w:val="0"/>
+          <w:color w:val="333333"/>
+          <w:sz w:val="28"/>
+          <w:szCs w:val="28"/>
+        </w:rPr>
+        <w:t xml:space="preserve"> 2?</w:t>
+      </w:r>
+    </w:p>
+    <w:p>
+      <w:pPr>
+        <w:pStyle w:val="ListParagraph"/>
+        <w:rPr>
+          <w:b/>
+        </w:rPr>
+      </w:pPr>
+    </w:p>
+    <w:p>
+      <w:pPr>
+        <w:pStyle w:val="ListParagraph"/>
+        <w:rPr>
+          <w:b/>
+        </w:rPr>
+      </w:pPr>
+      <w:hyperlink r:id="rId23" w:history="1">
+        <w:r>
+          <w:rPr>
+            <w:rStyle w:val="Hyperlink"/>
+            <w:b/>
+          </w:rPr>
+          <w:t>https://www.rakeshjesadiya.com/require-js-config-map-vs-paths-vs-shim-in-magento/</w:t>
+        </w:r>
+      </w:hyperlink>
+    </w:p>
+    <w:p>
+      <w:pPr>
+        <w:pStyle w:val="ListParagraph"/>
+        <w:rPr>
+          <w:b/>
+        </w:rPr>
+      </w:pPr>
+    </w:p>
+    <w:p>
+      <w:pPr>
+        <w:pStyle w:val="NormalWeb"/>
+        <w:shd w:val="clear" w:color="auto" w:fill="FFFFFF"/>
+        <w:spacing w:before="0" w:beforeAutospacing="0" w:after="360" w:afterAutospacing="0"/>
+        <w:rPr>
+          <w:rFonts w:ascii="Helvetica" w:hAnsi="Helvetica" w:cs="Helvetica"/>
+          <w:color w:val="333333"/>
+        </w:rPr>
+      </w:pPr>
+      <w:r>
+        <w:rPr>
+          <w:rFonts w:ascii="Helvetica" w:hAnsi="Helvetica" w:cs="Helvetica"/>
+          <w:color w:val="333333"/>
+        </w:rPr>
+        <w:t>A </w:t>
+      </w:r>
+      <w:r>
+        <w:rPr>
+          <w:rStyle w:val="Strong"/>
+          <w:rFonts w:ascii="Helvetica" w:hAnsi="Helvetica" w:cs="Helvetica"/>
+          <w:color w:val="333333"/>
+        </w:rPr>
+        <w:t>requirejs-config.js</w:t>
+      </w:r>
+      <w:r>
+        <w:rPr>
+          <w:rFonts w:ascii="Helvetica" w:hAnsi="Helvetica" w:cs="Helvetica"/>
+          <w:color w:val="333333"/>
+        </w:rPr>
+        <w:t xml:space="preserve"> file contains the root </w:t>
+      </w:r>
+      <w:proofErr w:type="spellStart"/>
+      <w:r>
+        <w:rPr>
+          <w:rFonts w:ascii="Helvetica" w:hAnsi="Helvetica" w:cs="Helvetica"/>
+          <w:color w:val="333333"/>
+        </w:rPr>
+        <w:t>config</w:t>
+      </w:r>
+      <w:proofErr w:type="spellEnd"/>
+      <w:r>
+        <w:rPr>
+          <w:rFonts w:ascii="Helvetica" w:hAnsi="Helvetica" w:cs="Helvetica"/>
+          <w:color w:val="333333"/>
+        </w:rPr>
+        <w:t xml:space="preserve"> object, under the root </w:t>
+      </w:r>
+      <w:proofErr w:type="spellStart"/>
+      <w:r>
+        <w:rPr>
+          <w:rFonts w:ascii="Helvetica" w:hAnsi="Helvetica" w:cs="Helvetica"/>
+          <w:color w:val="333333"/>
+        </w:rPr>
+        <w:t>config</w:t>
+      </w:r>
+      <w:proofErr w:type="spellEnd"/>
+      <w:r>
+        <w:rPr>
+          <w:rFonts w:ascii="Helvetica" w:hAnsi="Helvetica" w:cs="Helvetica"/>
+          <w:color w:val="333333"/>
+        </w:rPr>
+        <w:t xml:space="preserve"> object you have to declare all the configuration properties.</w:t>
+      </w:r>
+    </w:p>
+    <w:p>
+      <w:pPr>
+        <w:pStyle w:val="NormalWeb"/>
+        <w:shd w:val="clear" w:color="auto" w:fill="FFFFFF"/>
+        <w:spacing w:before="0" w:beforeAutospacing="0" w:after="360" w:afterAutospacing="0"/>
+        <w:rPr>
+          <w:rFonts w:ascii="Helvetica" w:hAnsi="Helvetica" w:cs="Helvetica"/>
+          <w:i/>
+          <w:iCs/>
+          <w:color w:val="666666"/>
+        </w:rPr>
+      </w:pPr>
+      <w:r>
+        <w:rPr>
+          <w:rFonts w:ascii="Helvetica" w:hAnsi="Helvetica" w:cs="Helvetica"/>
+          <w:i/>
+          <w:iCs/>
+          <w:color w:val="666666"/>
+        </w:rPr>
+        <w:t xml:space="preserve">Require </w:t>
+      </w:r>
+      <w:proofErr w:type="spellStart"/>
+      <w:r>
+        <w:rPr>
+          <w:rFonts w:ascii="Helvetica" w:hAnsi="Helvetica" w:cs="Helvetica"/>
+          <w:i/>
+          <w:iCs/>
+          <w:color w:val="666666"/>
+        </w:rPr>
+        <w:t>js</w:t>
+      </w:r>
+      <w:proofErr w:type="spellEnd"/>
+      <w:r>
+        <w:rPr>
+          <w:rFonts w:ascii="Helvetica" w:hAnsi="Helvetica" w:cs="Helvetica"/>
+          <w:i/>
+          <w:iCs/>
+          <w:color w:val="666666"/>
+        </w:rPr>
+        <w:t xml:space="preserve"> used AMD (Asynchronous module definition) pattern to load the </w:t>
+      </w:r>
+      <w:proofErr w:type="spellStart"/>
+      <w:r>
+        <w:rPr>
+          <w:rFonts w:ascii="Helvetica" w:hAnsi="Helvetica" w:cs="Helvetica"/>
+          <w:i/>
+          <w:iCs/>
+          <w:color w:val="666666"/>
+        </w:rPr>
+        <w:t>js</w:t>
+      </w:r>
+      <w:proofErr w:type="spellEnd"/>
+      <w:r>
+        <w:rPr>
+          <w:rFonts w:ascii="Helvetica" w:hAnsi="Helvetica" w:cs="Helvetica"/>
+          <w:i/>
+          <w:iCs/>
+          <w:color w:val="666666"/>
+        </w:rPr>
+        <w:t xml:space="preserve"> file in the page.</w:t>
+      </w:r>
+    </w:p>
+    <w:p>
+      <w:pPr>
+        <w:pStyle w:val="ListParagraph"/>
+        <w:rPr>
+          <w:b/>
+        </w:rPr>
+      </w:pPr>
+    </w:p>
+    <w:p>
+      <w:pPr>
+        <w:pStyle w:val="ListParagraph"/>
+        <w:numPr>
+          <w:ilvl w:val="0"/>
+          <w:numId w:val="6"/>
+        </w:numPr>
+        <w:rPr>
+          <w:rStyle w:val="Strong"/>
+          <w:bCs w:val="0"/>
+        </w:rPr>
+      </w:pPr>
+      <w:proofErr w:type="gramStart"/>
+      <w:r>
+        <w:rPr>
+          <w:rStyle w:val="Strong"/>
+          <w:rFonts w:ascii="Helvetica" w:hAnsi="Helvetica" w:cs="Helvetica"/>
+          <w:color w:val="993300"/>
+          <w:shd w:val="clear" w:color="auto" w:fill="FFFFFF"/>
+        </w:rPr>
+        <w:t>paths</w:t>
+      </w:r>
+      <w:proofErr w:type="gramEnd"/>
+      <w:r>
+        <w:rPr>
+          <w:rStyle w:val="Strong"/>
+          <w:rFonts w:ascii="Helvetica" w:hAnsi="Helvetica" w:cs="Helvetica"/>
+          <w:color w:val="993300"/>
+          <w:shd w:val="clear" w:color="auto" w:fill="FFFFFF"/>
+        </w:rPr>
+        <w:t xml:space="preserve"> </w:t>
+      </w:r>
+      <w:proofErr w:type="spellStart"/>
+      <w:r>
+        <w:rPr>
+          <w:rStyle w:val="Strong"/>
+          <w:rFonts w:ascii="Helvetica" w:hAnsi="Helvetica" w:cs="Helvetica"/>
+          <w:color w:val="993300"/>
+          <w:shd w:val="clear" w:color="auto" w:fill="FFFFFF"/>
+        </w:rPr>
+        <w:t>config</w:t>
+      </w:r>
+      <w:proofErr w:type="spellEnd"/>
+      <w:r>
+        <w:rPr>
+          <w:rStyle w:val="Strong"/>
+          <w:rFonts w:ascii="Helvetica" w:hAnsi="Helvetica" w:cs="Helvetica"/>
+          <w:color w:val="993300"/>
+          <w:shd w:val="clear" w:color="auto" w:fill="FFFFFF"/>
+        </w:rPr>
+        <w:t xml:space="preserve"> used to declare third party </w:t>
+      </w:r>
+      <w:proofErr w:type="spellStart"/>
+      <w:r>
+        <w:rPr>
+          <w:rStyle w:val="Strong"/>
+          <w:rFonts w:ascii="Helvetica" w:hAnsi="Helvetica" w:cs="Helvetica"/>
+          <w:color w:val="993300"/>
+          <w:shd w:val="clear" w:color="auto" w:fill="FFFFFF"/>
+        </w:rPr>
+        <w:t>js</w:t>
+      </w:r>
+      <w:proofErr w:type="spellEnd"/>
+      <w:r>
+        <w:rPr>
+          <w:rStyle w:val="Strong"/>
+          <w:rFonts w:ascii="Helvetica" w:hAnsi="Helvetica" w:cs="Helvetica"/>
+          <w:color w:val="993300"/>
+          <w:shd w:val="clear" w:color="auto" w:fill="FFFFFF"/>
+        </w:rPr>
+        <w:t xml:space="preserve"> file also.</w:t>
+      </w:r>
+    </w:p>
+    <w:p>
+      <w:pPr>
+        <w:rPr>
+          <w:b/>
+        </w:rPr>
+      </w:pPr>
+      <w:hyperlink r:id="rId24" w:history="1">
+        <w:r>
+          <w:rPr>
+            <w:rStyle w:val="Hyperlink"/>
+            <w:b/>
+          </w:rPr>
+          <w:t>https://www.thecoachsmb.com/what-is-the-requirejs-configuration-map-vs-paths-vs-shim-in-magento-2/</w:t>
+        </w:r>
+      </w:hyperlink>
+    </w:p>
+    <w:p>
+      <w:pPr>
+        <w:pStyle w:val="Heading1"/>
+        <w:shd w:val="clear" w:color="auto" w:fill="FFFFFF"/>
+        <w:spacing w:before="450" w:beforeAutospacing="0" w:after="225" w:afterAutospacing="0" w:line="570" w:lineRule="atLeast"/>
+        <w:rPr>
+          <w:rFonts w:ascii="Arial" w:hAnsi="Arial" w:cs="Arial"/>
+          <w:color w:val="333333"/>
+          <w:sz w:val="28"/>
+          <w:szCs w:val="28"/>
+        </w:rPr>
+      </w:pPr>
+      <w:r>
+        <w:rPr>
+          <w:rFonts w:ascii="Arial" w:hAnsi="Arial" w:cs="Arial"/>
+          <w:color w:val="333333"/>
+          <w:sz w:val="28"/>
+          <w:szCs w:val="28"/>
+        </w:rPr>
+        <w:lastRenderedPageBreak/>
+        <w:t xml:space="preserve">Unlock 11 Necessary Design Patterns for Every </w:t>
+      </w:r>
+      <w:proofErr w:type="spellStart"/>
+      <w:r>
+        <w:rPr>
+          <w:rFonts w:ascii="Arial" w:hAnsi="Arial" w:cs="Arial"/>
+          <w:color w:val="333333"/>
+          <w:sz w:val="28"/>
+          <w:szCs w:val="28"/>
+        </w:rPr>
+        <w:t>Magento</w:t>
+      </w:r>
+      <w:proofErr w:type="spellEnd"/>
+      <w:r>
+        <w:rPr>
+          <w:rFonts w:ascii="Arial" w:hAnsi="Arial" w:cs="Arial"/>
+          <w:color w:val="333333"/>
+          <w:sz w:val="28"/>
+          <w:szCs w:val="28"/>
+        </w:rPr>
+        <w:t xml:space="preserve"> 2 Developer</w:t>
+      </w:r>
+    </w:p>
+    <w:p>
+      <w:pPr>
+        <w:rPr>
+          <w:b/>
+        </w:rPr>
+      </w:pPr>
+    </w:p>
+    <w:p>
+      <w:pPr>
+        <w:rPr>
+          <w:b/>
+        </w:rPr>
+      </w:pPr>
+      <w:hyperlink r:id="rId25" w:history="1">
+        <w:r>
+          <w:rPr>
+            <w:rStyle w:val="Hyperlink"/>
+            <w:b/>
+          </w:rPr>
+          <w:t>https://bsscommerce.com/confluence/magento-2-design-patterns/</w:t>
+        </w:r>
+      </w:hyperlink>
+    </w:p>
+    <w:p>
+      <w:pPr>
+        <w:pStyle w:val="ListParagraph"/>
+        <w:numPr>
+          <w:ilvl w:val="0"/>
+          <w:numId w:val="6"/>
+        </w:numPr>
+        <w:rPr>
+          <w:b/>
+        </w:rPr>
+      </w:pPr>
+      <w:proofErr w:type="spellStart"/>
+      <w:r>
+        <w:rPr>
+          <w:rFonts w:ascii="Arial" w:hAnsi="Arial" w:cs="Arial"/>
+          <w:color w:val="333333"/>
+          <w:shd w:val="clear" w:color="auto" w:fill="FFFFFF"/>
+        </w:rPr>
+        <w:t>Magento</w:t>
+      </w:r>
+      <w:proofErr w:type="spellEnd"/>
+      <w:r>
+        <w:rPr>
+          <w:rFonts w:ascii="Arial" w:hAnsi="Arial" w:cs="Arial"/>
+          <w:color w:val="333333"/>
+          <w:shd w:val="clear" w:color="auto" w:fill="FFFFFF"/>
+        </w:rPr>
+        <w:t xml:space="preserve"> 2 Design Patterns can be very helpful if you know the right way to do it.</w:t>
+      </w:r>
+    </w:p>
+    <w:p>
+      <w:pPr>
+        <w:pStyle w:val="ListParagraph"/>
+        <w:rPr>
+          <w:b/>
+        </w:rPr>
+      </w:pPr>
+    </w:p>
+    <w:p>
+      <w:pPr>
+        <w:pStyle w:val="ListParagraph"/>
+        <w:numPr>
+          <w:ilvl w:val="0"/>
+          <w:numId w:val="6"/>
+        </w:numPr>
+        <w:rPr>
+          <w:b/>
+        </w:rPr>
+      </w:pPr>
+      <w:proofErr w:type="gramStart"/>
+      <w:r>
+        <w:rPr>
+          <w:rFonts w:ascii="Arial" w:hAnsi="Arial" w:cs="Arial"/>
+          <w:color w:val="333333"/>
+          <w:shd w:val="clear" w:color="auto" w:fill="FFFFFF"/>
+        </w:rPr>
+        <w:t>design</w:t>
+      </w:r>
+      <w:proofErr w:type="gramEnd"/>
+      <w:r>
+        <w:rPr>
+          <w:rFonts w:ascii="Arial" w:hAnsi="Arial" w:cs="Arial"/>
+          <w:color w:val="333333"/>
+          <w:shd w:val="clear" w:color="auto" w:fill="FFFFFF"/>
+        </w:rPr>
+        <w:t xml:space="preserve"> patterns are dispensable in software programming. Thanks to design patterns, code becomes more organized and easier to develop and work with.</w:t>
+      </w:r>
+    </w:p>
+    <w:p>
+      <w:pPr>
+        <w:pStyle w:val="ListParagraph"/>
+        <w:numPr>
+          <w:ilvl w:val="0"/>
+          <w:numId w:val="6"/>
+        </w:numPr>
+        <w:rPr>
+          <w:b/>
+        </w:rPr>
+      </w:pPr>
+      <w:r>
+        <w:rPr>
+          <w:rFonts w:ascii="Arial" w:hAnsi="Arial" w:cs="Arial"/>
+          <w:color w:val="333333"/>
+          <w:shd w:val="clear" w:color="auto" w:fill="FFFFFF"/>
+        </w:rPr>
+        <w:t xml:space="preserve">In </w:t>
+      </w:r>
+      <w:proofErr w:type="spellStart"/>
+      <w:r>
+        <w:rPr>
+          <w:rFonts w:ascii="Arial" w:hAnsi="Arial" w:cs="Arial"/>
+          <w:color w:val="333333"/>
+          <w:shd w:val="clear" w:color="auto" w:fill="FFFFFF"/>
+        </w:rPr>
+        <w:t>Magento</w:t>
+      </w:r>
+      <w:proofErr w:type="spellEnd"/>
+      <w:r>
+        <w:rPr>
+          <w:rFonts w:ascii="Arial" w:hAnsi="Arial" w:cs="Arial"/>
+          <w:color w:val="333333"/>
+          <w:shd w:val="clear" w:color="auto" w:fill="FFFFFF"/>
+        </w:rPr>
+        <w:t xml:space="preserve"> 1, almost all objects are implemented and called via the Mage class.</w:t>
+      </w:r>
+    </w:p>
+    <w:p>
+      <w:pPr>
+        <w:pStyle w:val="ListParagraph"/>
+        <w:numPr>
+          <w:ilvl w:val="0"/>
+          <w:numId w:val="6"/>
+        </w:numPr>
+        <w:rPr>
+          <w:b/>
+        </w:rPr>
+      </w:pPr>
+      <w:r>
+        <w:rPr>
+          <w:rFonts w:ascii="Arial" w:hAnsi="Arial" w:cs="Arial"/>
+          <w:color w:val="333333"/>
+          <w:shd w:val="clear" w:color="auto" w:fill="FFFFFF"/>
+        </w:rPr>
+        <w:t xml:space="preserve">In </w:t>
+      </w:r>
+      <w:proofErr w:type="spellStart"/>
+      <w:r>
+        <w:rPr>
+          <w:rFonts w:ascii="Arial" w:hAnsi="Arial" w:cs="Arial"/>
+          <w:color w:val="333333"/>
+          <w:shd w:val="clear" w:color="auto" w:fill="FFFFFF"/>
+        </w:rPr>
+        <w:t>Magento</w:t>
+      </w:r>
+      <w:proofErr w:type="spellEnd"/>
+      <w:r>
+        <w:rPr>
+          <w:rFonts w:ascii="Arial" w:hAnsi="Arial" w:cs="Arial"/>
+          <w:color w:val="333333"/>
+          <w:shd w:val="clear" w:color="auto" w:fill="FFFFFF"/>
+        </w:rPr>
+        <w:t xml:space="preserve"> 2, Object Manager is used to replace the Mage class. This helps to solve some problems when you instantiate parameters by creating a close relationship between 3 patterns: object management, dependency injection, and plugins</w:t>
+      </w:r>
+      <w:r>
+        <w:rPr>
+          <w:rFonts w:ascii="Arial" w:hAnsi="Arial" w:cs="Arial"/>
+          <w:color w:val="333333"/>
+          <w:shd w:val="clear" w:color="auto" w:fill="FFFFFF"/>
+        </w:rPr>
+        <w:t>.</w:t>
+      </w:r>
+    </w:p>
+    <w:p>
+      <w:pPr>
+        <w:pStyle w:val="ListParagraph"/>
+        <w:rPr>
+          <w:b/>
+        </w:rPr>
+      </w:pPr>
+    </w:p>
+    <w:p>
+      <w:pPr>
+        <w:pStyle w:val="ListParagraph"/>
+        <w:numPr>
+          <w:ilvl w:val="0"/>
+          <w:numId w:val="6"/>
+        </w:numPr>
+        <w:rPr>
+          <w:b/>
+        </w:rPr>
+      </w:pPr>
+      <w:r>
+        <w:rPr>
+          <w:rFonts w:ascii="Arial" w:hAnsi="Arial" w:cs="Arial"/>
+          <w:color w:val="70AD47" w:themeColor="accent6"/>
+          <w:shd w:val="clear" w:color="auto" w:fill="FFFFFF"/>
+        </w:rPr>
+        <w:t>Object Manager takes the primary responsibility in instantiating and configuring Objects via the two main methods: GET and CREATE</w:t>
+      </w:r>
+      <w:r>
+        <w:rPr>
+          <w:rFonts w:ascii="Arial" w:hAnsi="Arial" w:cs="Arial"/>
+          <w:color w:val="333333"/>
+          <w:shd w:val="clear" w:color="auto" w:fill="FFFFFF"/>
+        </w:rPr>
+        <w:t>. </w:t>
+      </w:r>
+    </w:p>
+    <w:p>
+      <w:pPr>
+        <w:pStyle w:val="ListParagraph"/>
+        <w:rPr>
+          <w:b/>
+        </w:rPr>
+      </w:pPr>
+    </w:p>
+    <w:p>
+      <w:pPr>
+        <w:pStyle w:val="ListParagraph"/>
+        <w:numPr>
+          <w:ilvl w:val="0"/>
+          <w:numId w:val="6"/>
+        </w:numPr>
+        <w:rPr>
+          <w:b/>
+        </w:rPr>
+      </w:pPr>
+      <w:r>
+        <w:rPr>
+          <w:rFonts w:ascii="Arial" w:hAnsi="Arial" w:cs="Arial"/>
+          <w:color w:val="70AD47" w:themeColor="accent6"/>
+          <w:shd w:val="clear" w:color="auto" w:fill="FFFFFF"/>
+        </w:rPr>
+        <w:t xml:space="preserve">GET returns a singleton object </w:t>
+      </w:r>
+      <w:r>
+        <w:rPr>
+          <w:rFonts w:ascii="Arial" w:hAnsi="Arial" w:cs="Arial"/>
+          <w:color w:val="333333"/>
+          <w:shd w:val="clear" w:color="auto" w:fill="FFFFFF"/>
+        </w:rPr>
+        <w:t xml:space="preserve">(an instance of the class is used to share between components when running </w:t>
+      </w:r>
+      <w:proofErr w:type="spellStart"/>
+      <w:r>
+        <w:rPr>
+          <w:rFonts w:ascii="Arial" w:hAnsi="Arial" w:cs="Arial"/>
+          <w:color w:val="333333"/>
+          <w:shd w:val="clear" w:color="auto" w:fill="FFFFFF"/>
+        </w:rPr>
+        <w:t>Magento</w:t>
+      </w:r>
+      <w:proofErr w:type="spellEnd"/>
+      <w:r>
+        <w:rPr>
+          <w:rFonts w:ascii="Arial" w:hAnsi="Arial" w:cs="Arial"/>
+          <w:color w:val="333333"/>
+          <w:shd w:val="clear" w:color="auto" w:fill="FFFFFF"/>
+        </w:rPr>
+        <w:t>, on the other hand).</w:t>
+      </w:r>
+    </w:p>
+    <w:p>
+      <w:pPr>
+        <w:pStyle w:val="ListParagraph"/>
+        <w:rPr>
+          <w:b/>
+        </w:rPr>
+      </w:pPr>
+    </w:p>
+    <w:p>
+      <w:pPr>
+        <w:pStyle w:val="ListParagraph"/>
+        <w:numPr>
+          <w:ilvl w:val="0"/>
+          <w:numId w:val="6"/>
+        </w:numPr>
+        <w:rPr>
+          <w:b/>
+        </w:rPr>
+      </w:pPr>
+      <w:r>
+        <w:rPr>
+          <w:rFonts w:ascii="Arial" w:hAnsi="Arial" w:cs="Arial"/>
+          <w:color w:val="70AD47" w:themeColor="accent6"/>
+          <w:shd w:val="clear" w:color="auto" w:fill="FFFFFF"/>
+        </w:rPr>
+        <w:t xml:space="preserve">CREATE returns an entirely new object </w:t>
+      </w:r>
+      <w:r>
+        <w:rPr>
+          <w:rFonts w:ascii="Arial" w:hAnsi="Arial" w:cs="Arial"/>
+          <w:color w:val="333333"/>
+          <w:shd w:val="clear" w:color="auto" w:fill="FFFFFF"/>
+        </w:rPr>
+        <w:t>(a new class instance).</w:t>
+      </w:r>
+    </w:p>
+    <w:p>
+      <w:pPr>
+        <w:pStyle w:val="ListParagraph"/>
+        <w:rPr>
+          <w:b/>
+        </w:rPr>
+      </w:pPr>
+    </w:p>
+    <w:p>
+      <w:pPr>
+        <w:pStyle w:val="Heading2"/>
+        <w:shd w:val="clear" w:color="auto" w:fill="FFFFFF"/>
+        <w:spacing w:before="0" w:line="450" w:lineRule="atLeast"/>
+        <w:rPr>
+          <w:rFonts w:ascii="Arial" w:hAnsi="Arial" w:cs="Arial"/>
+          <w:color w:val="333333"/>
+          <w:sz w:val="42"/>
+          <w:szCs w:val="42"/>
+        </w:rPr>
+      </w:pPr>
+      <w:r>
+        <w:rPr>
+          <w:rFonts w:ascii="Arial" w:hAnsi="Arial" w:cs="Arial"/>
+          <w:b/>
+          <w:bCs/>
+          <w:color w:val="333333"/>
+          <w:sz w:val="42"/>
+          <w:szCs w:val="42"/>
+        </w:rPr>
+        <w:t>Dependency Injection</w:t>
+      </w:r>
+    </w:p>
+    <w:p>
+      <w:pPr>
+        <w:rPr>
+          <w:b/>
+        </w:rPr>
+      </w:pPr>
+    </w:p>
+    <w:p>
+      <w:pPr>
+        <w:rPr>
+          <w:rFonts w:ascii="Arial" w:hAnsi="Arial" w:cs="Arial"/>
+          <w:color w:val="333333"/>
+          <w:shd w:val="clear" w:color="auto" w:fill="FFFFFF"/>
+        </w:rPr>
+      </w:pPr>
+      <w:r>
+        <w:rPr>
+          <w:rFonts w:ascii="Arial" w:hAnsi="Arial" w:cs="Arial"/>
+          <w:color w:val="333333"/>
+          <w:shd w:val="clear" w:color="auto" w:fill="FFFFFF"/>
+        </w:rPr>
+        <w:t xml:space="preserve">Dependency Injection (DI) is a design pattern to solve programming dependencies and replace the Mage class in </w:t>
+      </w:r>
+      <w:proofErr w:type="spellStart"/>
+      <w:r>
+        <w:rPr>
+          <w:rFonts w:ascii="Arial" w:hAnsi="Arial" w:cs="Arial"/>
+          <w:color w:val="333333"/>
+          <w:shd w:val="clear" w:color="auto" w:fill="FFFFFF"/>
+        </w:rPr>
+        <w:t>Magento</w:t>
+      </w:r>
+      <w:proofErr w:type="spellEnd"/>
+      <w:r>
+        <w:rPr>
+          <w:rFonts w:ascii="Arial" w:hAnsi="Arial" w:cs="Arial"/>
+          <w:color w:val="333333"/>
+          <w:shd w:val="clear" w:color="auto" w:fill="FFFFFF"/>
+        </w:rPr>
+        <w:t xml:space="preserve"> 1.</w:t>
+      </w:r>
+    </w:p>
+    <w:p>
+      <w:pPr>
+        <w:numPr>
+          <w:ilvl w:val="0"/>
+          <w:numId w:val="8"/>
+        </w:numPr>
+        <w:shd w:val="clear" w:color="auto" w:fill="FFFFFF"/>
+        <w:spacing w:after="0" w:line="240" w:lineRule="auto"/>
+        <w:ind w:left="225"/>
+        <w:rPr>
+          <w:rFonts w:ascii="Arial" w:eastAsia="Times New Roman" w:hAnsi="Arial" w:cs="Arial"/>
+          <w:color w:val="333333"/>
+          <w:sz w:val="24"/>
+          <w:szCs w:val="24"/>
+        </w:rPr>
+      </w:pPr>
+      <w:r>
+        <w:rPr>
+          <w:rFonts w:ascii="Arial" w:eastAsia="Times New Roman" w:hAnsi="Arial" w:cs="Arial"/>
+          <w:color w:val="333333"/>
+          <w:sz w:val="24"/>
+          <w:szCs w:val="24"/>
+        </w:rPr>
+        <w:t>Service object: is used to declare dependencies</w:t>
+      </w:r>
+    </w:p>
+    <w:p>
+      <w:pPr>
+        <w:numPr>
+          <w:ilvl w:val="0"/>
+          <w:numId w:val="8"/>
+        </w:numPr>
+        <w:shd w:val="clear" w:color="auto" w:fill="FFFFFF"/>
+        <w:spacing w:after="0" w:line="240" w:lineRule="auto"/>
+        <w:ind w:left="225"/>
+        <w:rPr>
+          <w:rFonts w:ascii="Arial" w:eastAsia="Times New Roman" w:hAnsi="Arial" w:cs="Arial"/>
+          <w:color w:val="333333"/>
+          <w:sz w:val="24"/>
+          <w:szCs w:val="24"/>
+        </w:rPr>
+      </w:pPr>
+      <w:r>
+        <w:rPr>
+          <w:rFonts w:ascii="Arial" w:eastAsia="Times New Roman" w:hAnsi="Arial" w:cs="Arial"/>
+          <w:color w:val="333333"/>
+          <w:sz w:val="24"/>
+          <w:szCs w:val="24"/>
+        </w:rPr>
+        <w:t>Client object: depends on service object and inherits from dependencies </w:t>
+      </w:r>
+    </w:p>
+    <w:p>
+      <w:pPr>
+        <w:numPr>
+          <w:ilvl w:val="0"/>
+          <w:numId w:val="8"/>
+        </w:numPr>
+        <w:shd w:val="clear" w:color="auto" w:fill="FFFFFF"/>
+        <w:spacing w:after="0" w:line="240" w:lineRule="auto"/>
+        <w:ind w:left="225"/>
+        <w:rPr>
+          <w:rFonts w:ascii="Arial" w:eastAsia="Times New Roman" w:hAnsi="Arial" w:cs="Arial"/>
+          <w:color w:val="333333"/>
+          <w:sz w:val="24"/>
+          <w:szCs w:val="24"/>
+        </w:rPr>
+      </w:pPr>
+      <w:r>
+        <w:rPr>
+          <w:rFonts w:ascii="Arial" w:eastAsia="Times New Roman" w:hAnsi="Arial" w:cs="Arial"/>
+          <w:color w:val="333333"/>
+          <w:sz w:val="24"/>
+          <w:szCs w:val="24"/>
+        </w:rPr>
+        <w:t>Interface object: defines methods that client can use the service’s dependencies </w:t>
+      </w:r>
+    </w:p>
+    <w:p>
+      <w:pPr>
+        <w:numPr>
+          <w:ilvl w:val="0"/>
+          <w:numId w:val="8"/>
+        </w:numPr>
+        <w:shd w:val="clear" w:color="auto" w:fill="FFFFFF"/>
+        <w:spacing w:after="0" w:line="240" w:lineRule="auto"/>
+        <w:ind w:left="225"/>
+        <w:rPr>
+          <w:rFonts w:ascii="Arial" w:eastAsia="Times New Roman" w:hAnsi="Arial" w:cs="Arial"/>
+          <w:color w:val="333333"/>
+          <w:sz w:val="24"/>
+          <w:szCs w:val="24"/>
+        </w:rPr>
+      </w:pPr>
+      <w:r>
+        <w:rPr>
+          <w:rFonts w:ascii="Arial" w:eastAsia="Times New Roman" w:hAnsi="Arial" w:cs="Arial"/>
+          <w:color w:val="333333"/>
+          <w:sz w:val="24"/>
+          <w:szCs w:val="24"/>
+        </w:rPr>
+        <w:t>Injector object: implements the service’s dependencies and gives them to the client object. </w:t>
+      </w:r>
+    </w:p>
+    <w:p>
+      <w:pPr>
+        <w:numPr>
+          <w:ilvl w:val="0"/>
+          <w:numId w:val="8"/>
+        </w:numPr>
+        <w:shd w:val="clear" w:color="auto" w:fill="FFFFFF"/>
+        <w:spacing w:after="0" w:line="240" w:lineRule="auto"/>
+        <w:ind w:left="225"/>
+        <w:rPr>
+          <w:rFonts w:ascii="Arial" w:eastAsia="Times New Roman" w:hAnsi="Arial" w:cs="Arial"/>
+          <w:color w:val="333333"/>
+          <w:sz w:val="24"/>
+          <w:szCs w:val="24"/>
+        </w:rPr>
+      </w:pPr>
+      <w:r>
+        <w:rPr>
+          <w:rFonts w:ascii="Arial" w:hAnsi="Arial" w:cs="Arial"/>
+          <w:color w:val="70AD47" w:themeColor="accent6"/>
+          <w:shd w:val="clear" w:color="auto" w:fill="FFFFFF"/>
+        </w:rPr>
+        <w:t>Dependency is also called a function of services</w:t>
+      </w:r>
+      <w:r>
+        <w:rPr>
+          <w:rFonts w:ascii="Arial" w:hAnsi="Arial" w:cs="Arial"/>
+          <w:color w:val="333333"/>
+          <w:shd w:val="clear" w:color="auto" w:fill="FFFFFF"/>
+        </w:rPr>
+        <w:t xml:space="preserve">, </w:t>
+      </w:r>
+    </w:p>
+    <w:p>
+      <w:pPr>
+        <w:numPr>
+          <w:ilvl w:val="0"/>
+          <w:numId w:val="8"/>
+        </w:numPr>
+        <w:shd w:val="clear" w:color="auto" w:fill="FFFFFF"/>
+        <w:spacing w:after="0" w:line="240" w:lineRule="auto"/>
+        <w:ind w:left="225"/>
+        <w:rPr>
+          <w:rFonts w:ascii="Arial" w:eastAsia="Times New Roman" w:hAnsi="Arial" w:cs="Arial"/>
+          <w:color w:val="333333"/>
+          <w:sz w:val="24"/>
+          <w:szCs w:val="24"/>
+        </w:rPr>
+      </w:pPr>
+      <w:proofErr w:type="gramStart"/>
+      <w:r>
+        <w:rPr>
+          <w:rFonts w:ascii="Arial" w:hAnsi="Arial" w:cs="Arial"/>
+          <w:color w:val="70AD47" w:themeColor="accent6"/>
+          <w:shd w:val="clear" w:color="auto" w:fill="FFFFFF"/>
+        </w:rPr>
+        <w:t>and</w:t>
+      </w:r>
+      <w:proofErr w:type="gramEnd"/>
+      <w:r>
+        <w:rPr>
+          <w:rFonts w:ascii="Arial" w:hAnsi="Arial" w:cs="Arial"/>
+          <w:color w:val="70AD47" w:themeColor="accent6"/>
+          <w:shd w:val="clear" w:color="auto" w:fill="FFFFFF"/>
+        </w:rPr>
+        <w:t xml:space="preserve"> injection is an action that gives dependence to its dependent object (client)</w:t>
+      </w:r>
+      <w:r>
+        <w:rPr>
+          <w:rFonts w:ascii="Arial" w:hAnsi="Arial" w:cs="Arial"/>
+          <w:color w:val="333333"/>
+          <w:shd w:val="clear" w:color="auto" w:fill="FFFFFF"/>
+        </w:rPr>
+        <w:t>. The client can now use the service without building a new one</w:t>
+      </w:r>
+    </w:p>
+    <w:p>
+      <w:pPr>
+        <w:shd w:val="clear" w:color="auto" w:fill="FFFFFF"/>
+        <w:spacing w:before="150" w:after="360" w:line="375" w:lineRule="atLeast"/>
+        <w:rPr>
+          <w:rFonts w:ascii="Arial" w:eastAsia="Times New Roman" w:hAnsi="Arial" w:cs="Arial"/>
+          <w:color w:val="333333"/>
+          <w:sz w:val="24"/>
+          <w:szCs w:val="24"/>
+        </w:rPr>
+      </w:pPr>
+      <w:r>
+        <w:rPr>
+          <w:rFonts w:ascii="Arial" w:eastAsia="Times New Roman" w:hAnsi="Arial" w:cs="Arial"/>
+          <w:noProof/>
+          <w:color w:val="333333"/>
+          <w:sz w:val="24"/>
+          <w:szCs w:val="24"/>
+        </w:rPr>
+        <w:lastRenderedPageBreak/>
+        <w:drawing>
+          <wp:inline distT="0" distB="0" distL="0" distR="0">
+            <wp:extent cx="6667500" cy="2828925"/>
+            <wp:effectExtent l="0" t="0" r="0" b="9525"/>
+            <wp:docPr id="3" name="Picture 3" descr="dependency injection - magento 2 design pattern"/>
+            <wp:cNvGraphicFramePr>
+              <a:graphicFrameLocks xmlns:a="http://schemas.openxmlformats.org/drawingml/2006/main" noChangeAspect="1"/>
+            </wp:cNvGraphicFramePr>
+            <a:graphic xmlns:a="http://schemas.openxmlformats.org/drawingml/2006/main">
+              <a:graphicData uri="http://schemas.openxmlformats.org/drawingml/2006/picture">
+                <pic:pic xmlns:pic="http://schemas.openxmlformats.org/drawingml/2006/picture">
+                  <pic:nvPicPr>
+                    <pic:cNvPr id="0" name="Picture 1" descr="dependency injection - magento 2 design pattern"/>
+                    <pic:cNvPicPr>
+                      <a:picLocks noChangeAspect="1" noChangeArrowheads="1"/>
+                    </pic:cNvPicPr>
+                  </pic:nvPicPr>
+                  <pic:blipFill>
+                    <a:blip r:embed="rId26">
+                      <a:extLst>
+                        <a:ext uri="{28A0092B-C50C-407E-A947-70E740481C1C}">
+                          <a14:useLocalDpi xmlns:a14="http://schemas.microsoft.com/office/drawing/2010/main" val="0"/>
+                        </a:ext>
+                      </a:extLst>
+                    </a:blip>
+                    <a:srcRect/>
+                    <a:stretch>
+                      <a:fillRect/>
+                    </a:stretch>
+                  </pic:blipFill>
+                  <pic:spPr bwMode="auto">
+                    <a:xfrm>
+                      <a:off x="0" y="0"/>
+                      <a:ext cx="6667500" cy="2828925"/>
+                    </a:xfrm>
+                    <a:prstGeom prst="rect">
+                      <a:avLst/>
+                    </a:prstGeom>
+                    <a:noFill/>
+                    <a:ln>
+                      <a:noFill/>
+                    </a:ln>
+                  </pic:spPr>
+                </pic:pic>
+              </a:graphicData>
+            </a:graphic>
+          </wp:inline>
+        </w:drawing>
+      </w:r>
+    </w:p>
+    <w:p>
+      <w:pPr>
+        <w:rPr>
+          <w:b/>
+          <w:sz w:val="28"/>
+          <w:szCs w:val="28"/>
+        </w:rPr>
+      </w:pPr>
+      <w:proofErr w:type="spellStart"/>
+      <w:r>
+        <w:rPr>
+          <w:b/>
+          <w:sz w:val="28"/>
+          <w:szCs w:val="28"/>
+        </w:rPr>
+        <w:t>Magento</w:t>
+      </w:r>
+      <w:proofErr w:type="spellEnd"/>
+      <w:r>
+        <w:rPr>
+          <w:b/>
+          <w:sz w:val="28"/>
+          <w:szCs w:val="28"/>
+        </w:rPr>
+        <w:t xml:space="preserve"> coding </w:t>
+      </w:r>
+      <w:proofErr w:type="spellStart"/>
+      <w:r>
+        <w:rPr>
+          <w:b/>
+          <w:sz w:val="28"/>
+          <w:szCs w:val="28"/>
+        </w:rPr>
+        <w:t>standared</w:t>
+      </w:r>
+      <w:proofErr w:type="spellEnd"/>
+      <w:r>
+        <w:rPr>
+          <w:b/>
+          <w:sz w:val="28"/>
+          <w:szCs w:val="28"/>
+        </w:rPr>
+        <w:t>:</w:t>
+      </w:r>
+    </w:p>
+    <w:p>
+      <w:pPr>
+        <w:rPr>
+          <w:sz w:val="28"/>
+          <w:szCs w:val="28"/>
+        </w:rPr>
+      </w:pPr>
+      <w:r>
+        <w:rPr>
+          <w:sz w:val="28"/>
+          <w:szCs w:val="28"/>
+        </w:rPr>
+        <w:t xml:space="preserve">Run the command on </w:t>
+      </w:r>
+      <w:proofErr w:type="spellStart"/>
+      <w:r>
+        <w:rPr>
+          <w:sz w:val="28"/>
+          <w:szCs w:val="28"/>
+        </w:rPr>
+        <w:t>magento</w:t>
+      </w:r>
+      <w:proofErr w:type="spellEnd"/>
+      <w:r>
+        <w:rPr>
+          <w:sz w:val="28"/>
+          <w:szCs w:val="28"/>
+        </w:rPr>
+        <w:t xml:space="preserve"> root directory</w:t>
+      </w:r>
+    </w:p>
+    <w:p>
+      <w:pPr>
+        <w:rPr>
+          <w:sz w:val="28"/>
+          <w:szCs w:val="28"/>
+        </w:rPr>
+      </w:pPr>
+      <w:r>
+        <w:rPr>
+          <w:sz w:val="28"/>
+          <w:szCs w:val="28"/>
+        </w:rPr>
+        <w:t>1</w:t>
+      </w:r>
+      <w:r>
+        <w:rPr>
+          <w:sz w:val="28"/>
+          <w:szCs w:val="28"/>
+        </w:rPr>
+        <w:t xml:space="preserve">. </w:t>
+      </w:r>
+      <w:proofErr w:type="gramStart"/>
+      <w:r>
+        <w:rPr>
+          <w:sz w:val="28"/>
+          <w:szCs w:val="28"/>
+        </w:rPr>
+        <w:t>composer</w:t>
+      </w:r>
+      <w:proofErr w:type="gramEnd"/>
+      <w:r>
+        <w:rPr>
+          <w:sz w:val="28"/>
+          <w:szCs w:val="28"/>
+        </w:rPr>
+        <w:t xml:space="preserve"> create-project --repository=https://repo.magento.com </w:t>
+      </w:r>
+      <w:proofErr w:type="spellStart"/>
+      <w:r>
+        <w:rPr>
+          <w:sz w:val="28"/>
+          <w:szCs w:val="28"/>
+        </w:rPr>
+        <w:t>magento</w:t>
+      </w:r>
+      <w:proofErr w:type="spellEnd"/>
+      <w:r>
+        <w:rPr>
+          <w:sz w:val="28"/>
+          <w:szCs w:val="28"/>
+        </w:rPr>
+        <w:t xml:space="preserve">/marketplace-eqp </w:t>
+      </w:r>
+      <w:proofErr w:type="spellStart"/>
+      <w:r>
+        <w:rPr>
+          <w:sz w:val="28"/>
+          <w:szCs w:val="28"/>
+        </w:rPr>
+        <w:t>magento</w:t>
+      </w:r>
+      <w:proofErr w:type="spellEnd"/>
+      <w:r>
+        <w:rPr>
+          <w:sz w:val="28"/>
+          <w:szCs w:val="28"/>
+        </w:rPr>
+        <w:t>-coding-standard</w:t>
+      </w:r>
+    </w:p>
+    <w:p>
+      <w:pPr>
+        <w:rPr>
+          <w:sz w:val="28"/>
+          <w:szCs w:val="28"/>
+        </w:rPr>
+      </w:pPr>
+      <w:r>
+        <w:rPr>
+          <w:sz w:val="28"/>
+          <w:szCs w:val="28"/>
+        </w:rPr>
+        <w:t xml:space="preserve">3. </w:t>
+      </w:r>
+      <w:proofErr w:type="spellStart"/>
+      <w:r>
+        <w:rPr>
+          <w:sz w:val="28"/>
+          <w:szCs w:val="28"/>
+        </w:rPr>
+        <w:t>Cmd</w:t>
+      </w:r>
+      <w:proofErr w:type="spellEnd"/>
+      <w:r>
+        <w:rPr>
+          <w:sz w:val="28"/>
+          <w:szCs w:val="28"/>
+        </w:rPr>
+        <w:t xml:space="preserve">   for check errors: </w:t>
+      </w:r>
+      <w:proofErr w:type="spellStart"/>
+      <w:r>
+        <w:rPr>
+          <w:sz w:val="28"/>
+          <w:szCs w:val="28"/>
+        </w:rPr>
+        <w:t>magento</w:t>
+      </w:r>
+      <w:proofErr w:type="spellEnd"/>
+      <w:r>
+        <w:rPr>
+          <w:sz w:val="28"/>
+          <w:szCs w:val="28"/>
+        </w:rPr>
+        <w:t>-coding-standard/vendor/bin/PHPCS --standard=PEAR app/co</w:t>
+      </w:r>
+      <w:r>
+        <w:rPr>
+          <w:sz w:val="28"/>
+          <w:szCs w:val="28"/>
+        </w:rPr>
+        <w:t>de/Pharmacy/</w:t>
+      </w:r>
+      <w:proofErr w:type="spellStart"/>
+      <w:r>
+        <w:rPr>
+          <w:sz w:val="28"/>
+          <w:szCs w:val="28"/>
+        </w:rPr>
+        <w:t>AdditionalPayment</w:t>
+      </w:r>
+      <w:proofErr w:type="spellEnd"/>
+      <w:r>
+        <w:rPr>
+          <w:sz w:val="28"/>
+          <w:szCs w:val="28"/>
+        </w:rPr>
+        <w:t xml:space="preserve">/ </w:t>
+      </w:r>
+    </w:p>
+    <w:p>
+      <w:pPr>
+        <w:rPr>
+          <w:sz w:val="28"/>
+          <w:szCs w:val="28"/>
+        </w:rPr>
+      </w:pPr>
+      <w:r>
+        <w:rPr>
+          <w:sz w:val="28"/>
+          <w:szCs w:val="28"/>
+        </w:rPr>
+        <w:t xml:space="preserve">4. </w:t>
+      </w:r>
+      <w:r>
+        <w:rPr>
+          <w:sz w:val="28"/>
+          <w:szCs w:val="28"/>
+        </w:rPr>
+        <w:t xml:space="preserve">Automatic fix the some error: </w:t>
+      </w:r>
+      <w:proofErr w:type="spellStart"/>
+      <w:r>
+        <w:rPr>
+          <w:sz w:val="28"/>
+          <w:szCs w:val="28"/>
+        </w:rPr>
+        <w:t>magento</w:t>
+      </w:r>
+      <w:proofErr w:type="spellEnd"/>
+      <w:r>
+        <w:rPr>
+          <w:sz w:val="28"/>
+          <w:szCs w:val="28"/>
+        </w:rPr>
+        <w:t>-coding-standard/vendor/bin/</w:t>
+      </w:r>
+      <w:proofErr w:type="spellStart"/>
+      <w:r>
+        <w:rPr>
+          <w:sz w:val="28"/>
+          <w:szCs w:val="28"/>
+        </w:rPr>
+        <w:t>phpcbf</w:t>
+      </w:r>
+      <w:proofErr w:type="spellEnd"/>
+      <w:r>
+        <w:rPr>
+          <w:sz w:val="28"/>
+          <w:szCs w:val="28"/>
+        </w:rPr>
+        <w:t xml:space="preserve"> --standard=PEAR app/code/Pharmacy/</w:t>
+      </w:r>
+      <w:proofErr w:type="spellStart"/>
+      <w:r>
+        <w:rPr>
+          <w:sz w:val="28"/>
+          <w:szCs w:val="28"/>
+        </w:rPr>
+        <w:t>AdditionalPayment</w:t>
+      </w:r>
+      <w:proofErr w:type="spellEnd"/>
+      <w:r>
+        <w:rPr>
+          <w:sz w:val="28"/>
+          <w:szCs w:val="28"/>
+        </w:rPr>
+        <w:t>/</w:t>
+      </w:r>
+    </w:p>
+    <w:p>
+      <w:pPr>
+        <w:rPr>
+          <w:sz w:val="28"/>
+          <w:szCs w:val="28"/>
+        </w:rPr>
+      </w:pPr>
+      <w:r>
+        <w:rPr>
+          <w:sz w:val="28"/>
+          <w:szCs w:val="28"/>
+        </w:rPr>
+        <w:t>-------------</w:t>
+      </w:r>
+    </w:p>
+    <w:p>
+      <w:pPr>
+        <w:pStyle w:val="ListParagraph"/>
+        <w:numPr>
+          <w:ilvl w:val="0"/>
+          <w:numId w:val="9"/>
+        </w:numPr>
+        <w:rPr>
+          <w:sz w:val="28"/>
+          <w:szCs w:val="28"/>
+        </w:rPr>
+      </w:pPr>
+      <w:r>
+        <w:rPr>
+          <w:sz w:val="28"/>
+          <w:szCs w:val="28"/>
+        </w:rPr>
+        <w:t>Change continue to continue 2 in some file</w:t>
+      </w:r>
+    </w:p>
+    <w:p>
+      <w:pPr>
+        <w:autoSpaceDE w:val="0"/>
+        <w:autoSpaceDN w:val="0"/>
+        <w:adjustRightInd w:val="0"/>
+        <w:spacing w:after="0" w:line="240" w:lineRule="auto"/>
+        <w:rPr>
+          <w:rFonts w:ascii="Lucida Console" w:hAnsi="Lucida Console" w:cs="Lucida Console"/>
+          <w:sz w:val="18"/>
+          <w:szCs w:val="18"/>
+        </w:rPr>
+      </w:pPr>
+      <w:r>
+        <w:t xml:space="preserve">For </w:t>
+      </w:r>
+      <w:proofErr w:type="gramStart"/>
+      <w:r>
+        <w:t xml:space="preserve">fix </w:t>
+      </w:r>
+      <w:r>
+        <w:rPr>
+          <w:rFonts w:ascii="Lucida Console" w:hAnsi="Lucida Console" w:cs="Lucida Console"/>
+          <w:sz w:val="18"/>
+          <w:szCs w:val="18"/>
+        </w:rPr>
+        <w:t xml:space="preserve"> </w:t>
+      </w:r>
+      <w:r>
+        <w:rPr>
+          <w:rFonts w:ascii="Lucida Console" w:hAnsi="Lucida Console" w:cs="Lucida Console"/>
+          <w:sz w:val="18"/>
+          <w:szCs w:val="18"/>
+        </w:rPr>
+        <w:t>“</w:t>
+      </w:r>
+      <w:proofErr w:type="gramEnd"/>
+      <w:r>
+        <w:rPr>
+          <w:rFonts w:ascii="Lucida Console" w:hAnsi="Lucida Console" w:cs="Lucida Console"/>
+          <w:sz w:val="18"/>
+          <w:szCs w:val="18"/>
+        </w:rPr>
+        <w:t>Line exceeds 85 characters; contains 107 characters</w:t>
+      </w:r>
+      <w:r>
+        <w:rPr>
+          <w:rFonts w:ascii="Lucida Console" w:hAnsi="Lucida Console" w:cs="Lucida Console"/>
+          <w:sz w:val="18"/>
+          <w:szCs w:val="18"/>
+        </w:rPr>
+        <w:t>” error</w:t>
+      </w:r>
+    </w:p>
+    <w:p>
+      <w:pPr>
+        <w:pStyle w:val="ListParagraph"/>
+        <w:numPr>
+          <w:ilvl w:val="0"/>
+          <w:numId w:val="9"/>
+        </w:numPr>
+      </w:pPr>
+      <w:r>
+        <w:t xml:space="preserve"> </w:t>
+      </w:r>
+      <w:r>
+        <w:t>D:\xampp\htdocs\ReceiptPharmacy\magento-coding-standard\vendor\squizlabs\php_codesniffer\src\Standards\PEAR</w:t>
+      </w:r>
+      <w:r>
+        <w:t>\ruleset.xml</w:t>
+      </w:r>
+    </w:p>
+    <w:p>
+      <w:pPr>
+        <w:rPr>
+          <w:sz w:val="28"/>
+          <w:szCs w:val="28"/>
+        </w:rPr>
+      </w:pPr>
+    </w:p>
+    <w:p>
+      <w:pPr>
+        <w:rPr>
+          <w:b/>
+          <w:sz w:val="28"/>
+          <w:szCs w:val="28"/>
+        </w:rPr>
+      </w:pPr>
+      <w:r>
+        <w:rPr>
+          <w:b/>
+          <w:noProof/>
+          <w:sz w:val="28"/>
+          <w:szCs w:val="28"/>
+        </w:rPr>
+        <w:lastRenderedPageBreak/>
+        <w:drawing>
+          <wp:inline distT="0" distB="0" distL="0" distR="0">
+            <wp:extent cx="4648200" cy="1200150"/>
+            <wp:effectExtent l="0" t="0" r="0" b="0"/>
+            <wp:docPr id="4" name="Picture 4" descr="C:\Users\neelamp\Pictures\ruleset.xml"/>
+            <wp:cNvGraphicFramePr>
+              <a:graphicFrameLocks xmlns:a="http://schemas.openxmlformats.org/drawingml/2006/main" noChangeAspect="1"/>
+            </wp:cNvGraphicFramePr>
+            <a:graphic xmlns:a="http://schemas.openxmlformats.org/drawingml/2006/main">
+              <a:graphicData uri="http://schemas.openxmlformats.org/drawingml/2006/picture">
+                <pic:pic xmlns:pic="http://schemas.openxmlformats.org/drawingml/2006/picture">
+                  <pic:nvPicPr>
+                    <pic:cNvPr id="0" name="Picture 1" descr="C:\Users\neelamp\Pictures\ruleset.xml"/>
+                    <pic:cNvPicPr>
+                      <a:picLocks noChangeAspect="1" noChangeArrowheads="1"/>
+                    </pic:cNvPicPr>
+                  </pic:nvPicPr>
+                  <pic:blipFill>
+                    <a:blip r:embed="rId27">
+                      <a:extLst>
+                        <a:ext uri="{28A0092B-C50C-407E-A947-70E740481C1C}">
+                          <a14:useLocalDpi xmlns:a14="http://schemas.microsoft.com/office/drawing/2010/main" val="0"/>
+                        </a:ext>
+                      </a:extLst>
+                    </a:blip>
+                    <a:srcRect/>
+                    <a:stretch>
+                      <a:fillRect/>
+                    </a:stretch>
+                  </pic:blipFill>
+                  <pic:spPr bwMode="auto">
+                    <a:xfrm>
+                      <a:off x="0" y="0"/>
+                      <a:ext cx="4648200" cy="1200150"/>
+                    </a:xfrm>
+                    <a:prstGeom prst="rect">
+                      <a:avLst/>
+                    </a:prstGeom>
+                    <a:noFill/>
+                    <a:ln>
+                      <a:noFill/>
+                    </a:ln>
+                  </pic:spPr>
+                </pic:pic>
+              </a:graphicData>
+            </a:graphic>
+          </wp:inline>
+        </w:drawing>
+      </w:r>
+    </w:p>
+    <w:p>
+      <w:pPr>
+        <w:pStyle w:val="ListParagraph"/>
+        <w:numPr>
+          <w:ilvl w:val="0"/>
+          <w:numId w:val="9"/>
+        </w:numPr>
+        <w:rPr>
+          <w:b/>
+          <w:sz w:val="28"/>
+          <w:szCs w:val="28"/>
+        </w:rPr>
+      </w:pPr>
+      <w:r>
+        <w:rPr>
+          <w:sz w:val="28"/>
+          <w:szCs w:val="28"/>
+        </w:rPr>
+        <w:t>Past the code in all file in custom module</w:t>
+      </w:r>
+    </w:p>
+    <w:p>
+      <w:pPr>
+        <w:rPr>
+          <w:b/>
+          <w:color w:val="0070C0"/>
+          <w:sz w:val="28"/>
+          <w:szCs w:val="28"/>
+        </w:rPr>
+      </w:pPr>
+      <w:r>
+        <w:rPr>
+          <w:b/>
+          <w:color w:val="0070C0"/>
+          <w:sz w:val="28"/>
+          <w:szCs w:val="28"/>
+        </w:rPr>
+        <w:t>/**</w:t>
+      </w:r>
+    </w:p>
+    <w:p>
+      <w:pPr>
+        <w:rPr>
+          <w:b/>
+          <w:color w:val="0070C0"/>
+          <w:sz w:val="28"/>
+          <w:szCs w:val="28"/>
+        </w:rPr>
+      </w:pPr>
+      <w:r>
+        <w:rPr>
+          <w:b/>
+          <w:color w:val="0070C0"/>
+          <w:sz w:val="28"/>
+          <w:szCs w:val="28"/>
+        </w:rPr>
+        <w:t xml:space="preserve"> * </w:t>
+      </w:r>
+      <w:proofErr w:type="spellStart"/>
+      <w:r>
+        <w:rPr>
+          <w:b/>
+          <w:color w:val="0070C0"/>
+          <w:sz w:val="28"/>
+          <w:szCs w:val="28"/>
+        </w:rPr>
+        <w:t>PHP_CodeSniffer</w:t>
+      </w:r>
+      <w:proofErr w:type="spellEnd"/>
+      <w:r>
+        <w:rPr>
+          <w:b/>
+          <w:color w:val="0070C0"/>
+          <w:sz w:val="28"/>
+          <w:szCs w:val="28"/>
+        </w:rPr>
+        <w:t xml:space="preserve"> </w:t>
+      </w:r>
+      <w:proofErr w:type="spellStart"/>
+      <w:r>
+        <w:rPr>
+          <w:b/>
+          <w:color w:val="0070C0"/>
+          <w:sz w:val="28"/>
+          <w:szCs w:val="28"/>
+        </w:rPr>
+        <w:t>tokenises</w:t>
+      </w:r>
+      <w:proofErr w:type="spellEnd"/>
+      <w:r>
+        <w:rPr>
+          <w:b/>
+          <w:color w:val="0070C0"/>
+          <w:sz w:val="28"/>
+          <w:szCs w:val="28"/>
+        </w:rPr>
+        <w:t xml:space="preserve"> PHP code and detects violations of a</w:t>
+      </w:r>
+    </w:p>
+    <w:p>
+      <w:pPr>
+        <w:rPr>
+          <w:b/>
+          <w:color w:val="0070C0"/>
+          <w:sz w:val="28"/>
+          <w:szCs w:val="28"/>
+        </w:rPr>
+      </w:pPr>
+      <w:r>
+        <w:rPr>
+          <w:b/>
+          <w:color w:val="0070C0"/>
+          <w:sz w:val="28"/>
+          <w:szCs w:val="28"/>
+        </w:rPr>
+        <w:t xml:space="preserve"> * </w:t>
+      </w:r>
+      <w:proofErr w:type="gramStart"/>
+      <w:r>
+        <w:rPr>
+          <w:b/>
+          <w:color w:val="0070C0"/>
+          <w:sz w:val="28"/>
+          <w:szCs w:val="28"/>
+        </w:rPr>
+        <w:t>defined</w:t>
+      </w:r>
+      <w:proofErr w:type="gramEnd"/>
+      <w:r>
+        <w:rPr>
+          <w:b/>
+          <w:color w:val="0070C0"/>
+          <w:sz w:val="28"/>
+          <w:szCs w:val="28"/>
+        </w:rPr>
+        <w:t xml:space="preserve"> set of coding standards.</w:t>
+      </w:r>
+    </w:p>
+    <w:p>
+      <w:pPr>
+        <w:rPr>
+          <w:b/>
+          <w:color w:val="0070C0"/>
+          <w:sz w:val="28"/>
+          <w:szCs w:val="28"/>
+        </w:rPr>
+      </w:pPr>
+      <w:r>
+        <w:rPr>
+          <w:b/>
+          <w:color w:val="0070C0"/>
+          <w:sz w:val="28"/>
+          <w:szCs w:val="28"/>
+        </w:rPr>
+        <w:t xml:space="preserve"> *</w:t>
+      </w:r>
+    </w:p>
+    <w:p>
+      <w:pPr>
+        <w:rPr>
+          <w:b/>
+          <w:color w:val="0070C0"/>
+          <w:sz w:val="28"/>
+          <w:szCs w:val="28"/>
+        </w:rPr>
+      </w:pPr>
+      <w:r>
+        <w:rPr>
+          <w:b/>
+          <w:color w:val="0070C0"/>
+          <w:sz w:val="28"/>
+          <w:szCs w:val="28"/>
+        </w:rPr>
+        <w:t xml:space="preserve"> * PHP version 7.2</w:t>
+      </w:r>
+    </w:p>
+    <w:p>
+      <w:pPr>
+        <w:rPr>
+          <w:b/>
+          <w:color w:val="0070C0"/>
+          <w:sz w:val="28"/>
+          <w:szCs w:val="28"/>
+        </w:rPr>
+      </w:pPr>
+      <w:r>
+        <w:rPr>
+          <w:b/>
+          <w:color w:val="0070C0"/>
+          <w:sz w:val="28"/>
+          <w:szCs w:val="28"/>
+        </w:rPr>
+        <w:t xml:space="preserve"> *</w:t>
+      </w:r>
+    </w:p>
+    <w:p>
+      <w:pPr>
+        <w:rPr>
+          <w:b/>
+          <w:color w:val="0070C0"/>
+          <w:sz w:val="28"/>
+          <w:szCs w:val="28"/>
+        </w:rPr>
+      </w:pPr>
+      <w:r>
+        <w:rPr>
+          <w:b/>
+          <w:color w:val="0070C0"/>
+          <w:sz w:val="28"/>
+          <w:szCs w:val="28"/>
+        </w:rPr>
+        <w:t xml:space="preserve"> * </w:t>
+      </w:r>
+      <w:proofErr w:type="gramStart"/>
+      <w:r>
+        <w:rPr>
+          <w:b/>
+          <w:color w:val="0070C0"/>
+          <w:sz w:val="28"/>
+          <w:szCs w:val="28"/>
+        </w:rPr>
+        <w:t>@category  PHP</w:t>
+      </w:r>
+      <w:proofErr w:type="gramEnd"/>
+    </w:p>
+    <w:p>
+      <w:pPr>
+        <w:rPr>
+          <w:b/>
+          <w:color w:val="0070C0"/>
+          <w:sz w:val="28"/>
+          <w:szCs w:val="28"/>
+        </w:rPr>
+      </w:pPr>
+      <w:r>
+        <w:rPr>
+          <w:b/>
+          <w:color w:val="0070C0"/>
+          <w:sz w:val="28"/>
+          <w:szCs w:val="28"/>
+        </w:rPr>
+        <w:t xml:space="preserve"> * @package   </w:t>
+      </w:r>
+      <w:proofErr w:type="spellStart"/>
+      <w:r>
+        <w:rPr>
+          <w:b/>
+          <w:color w:val="0070C0"/>
+          <w:sz w:val="28"/>
+          <w:szCs w:val="28"/>
+        </w:rPr>
+        <w:t>PHP_CodeSniffer</w:t>
+      </w:r>
+      <w:proofErr w:type="spellEnd"/>
+    </w:p>
+    <w:p>
+      <w:pPr>
+        <w:rPr>
+          <w:b/>
+          <w:color w:val="0070C0"/>
+          <w:sz w:val="28"/>
+          <w:szCs w:val="28"/>
+        </w:rPr>
+      </w:pPr>
+      <w:r>
+        <w:rPr>
+          <w:b/>
+          <w:color w:val="0070C0"/>
+          <w:sz w:val="28"/>
+          <w:szCs w:val="28"/>
+        </w:rPr>
+        <w:t xml:space="preserve"> * @author    </w:t>
+      </w:r>
+      <w:proofErr w:type="spellStart"/>
+      <w:r>
+        <w:rPr>
+          <w:b/>
+          <w:color w:val="0070C0"/>
+          <w:sz w:val="28"/>
+          <w:szCs w:val="28"/>
+        </w:rPr>
+        <w:t>Rceipt</w:t>
+      </w:r>
+      <w:proofErr w:type="spellEnd"/>
+      <w:r>
+        <w:rPr>
+          <w:b/>
+          <w:color w:val="0070C0"/>
+          <w:sz w:val="28"/>
+          <w:szCs w:val="28"/>
+        </w:rPr>
+        <w:t xml:space="preserve"> Pharmacy &lt;rceiptPharmacy@gmail.com&gt;</w:t>
+      </w:r>
+    </w:p>
+    <w:p>
+      <w:pPr>
+        <w:rPr>
+          <w:b/>
+          <w:color w:val="0070C0"/>
+          <w:sz w:val="28"/>
+          <w:szCs w:val="28"/>
+        </w:rPr>
+      </w:pPr>
+      <w:r>
+        <w:rPr>
+          <w:b/>
+          <w:color w:val="0070C0"/>
+          <w:sz w:val="28"/>
+          <w:szCs w:val="28"/>
+        </w:rPr>
+        <w:t xml:space="preserve"> * @copyright 2006-2014 </w:t>
+      </w:r>
+      <w:proofErr w:type="spellStart"/>
+      <w:r>
+        <w:rPr>
+          <w:b/>
+          <w:color w:val="0070C0"/>
+          <w:sz w:val="28"/>
+          <w:szCs w:val="28"/>
+        </w:rPr>
+        <w:t>Squiz</w:t>
+      </w:r>
+      <w:proofErr w:type="spellEnd"/>
+      <w:r>
+        <w:rPr>
+          <w:b/>
+          <w:color w:val="0070C0"/>
+          <w:sz w:val="28"/>
+          <w:szCs w:val="28"/>
+        </w:rPr>
+        <w:t xml:space="preserve"> Pty Ltd (ABN 77 084 670 600)</w:t>
+      </w:r>
+    </w:p>
+    <w:p>
+      <w:pPr>
+        <w:rPr>
+          <w:b/>
+          <w:color w:val="0070C0"/>
+          <w:sz w:val="28"/>
+          <w:szCs w:val="28"/>
+        </w:rPr>
+      </w:pPr>
+      <w:r>
+        <w:rPr>
+          <w:b/>
+          <w:color w:val="0070C0"/>
+          <w:sz w:val="28"/>
+          <w:szCs w:val="28"/>
+        </w:rPr>
+        <w:t xml:space="preserve"> * @license   https://www.gnu.org/licenses/gpl-3.0.txt GNU/GPLv3</w:t>
+      </w:r>
+    </w:p>
+    <w:p>
+      <w:pPr>
+        <w:rPr>
+          <w:b/>
+          <w:color w:val="0070C0"/>
+          <w:sz w:val="28"/>
+          <w:szCs w:val="28"/>
+        </w:rPr>
+      </w:pPr>
+      <w:r>
+        <w:rPr>
+          <w:b/>
+          <w:color w:val="0070C0"/>
+          <w:sz w:val="28"/>
+          <w:szCs w:val="28"/>
+        </w:rPr>
+        <w:t xml:space="preserve"> * @link      https://stagingpayment.recepthealthcare.com</w:t>
+      </w:r>
+    </w:p>
+    <w:p>
+      <w:pPr>
+        <w:rPr>
+          <w:b/>
+          <w:color w:val="0070C0"/>
+          <w:sz w:val="28"/>
+          <w:szCs w:val="28"/>
+        </w:rPr>
+      </w:pPr>
+      <w:r>
+        <w:rPr>
+          <w:b/>
+          <w:color w:val="0070C0"/>
+          <w:sz w:val="28"/>
+          <w:szCs w:val="28"/>
+        </w:rPr>
+        <w:t xml:space="preserve"> */</w:t>
+      </w:r>
+    </w:p>
+    <w:p>
+      <w:pPr>
+        <w:rPr>
+          <w:b/>
+          <w:color w:val="0070C0"/>
+          <w:sz w:val="28"/>
+          <w:szCs w:val="28"/>
+        </w:rPr>
+      </w:pPr>
+      <w:r>
+        <w:rPr>
+          <w:b/>
+          <w:noProof/>
+          <w:color w:val="0070C0"/>
+          <w:sz w:val="28"/>
+          <w:szCs w:val="28"/>
+        </w:rPr>
+        <w:lastRenderedPageBreak/>
+        <w:drawing>
+          <wp:inline distT="0" distB="0" distL="0" distR="0">
+            <wp:extent cx="5076825" cy="2933700"/>
+            <wp:effectExtent l="0" t="0" r="9525" b="0"/>
+            <wp:docPr id="5" name="Picture 5" descr="C:\Users\neelamp\Pictures\codeStandared.PNG"/>
+            <wp:cNvGraphicFramePr>
+              <a:graphicFrameLocks xmlns:a="http://schemas.openxmlformats.org/drawingml/2006/main" noChangeAspect="1"/>
+            </wp:cNvGraphicFramePr>
+            <a:graphic xmlns:a="http://schemas.openxmlformats.org/drawingml/2006/main">
+              <a:graphicData uri="http://schemas.openxmlformats.org/drawingml/2006/picture">
+                <pic:pic xmlns:pic="http://schemas.openxmlformats.org/drawingml/2006/picture">
+                  <pic:nvPicPr>
+                    <pic:cNvPr id="0" name="Picture 2" descr="C:\Users\neelamp\Pictures\codeStandared.PNG"/>
+                    <pic:cNvPicPr>
+                      <a:picLocks noChangeAspect="1" noChangeArrowheads="1"/>
+                    </pic:cNvPicPr>
+                  </pic:nvPicPr>
+                  <pic:blipFill>
+                    <a:blip r:embed="rId28">
+                      <a:extLst>
+                        <a:ext uri="{28A0092B-C50C-407E-A947-70E740481C1C}">
+                          <a14:useLocalDpi xmlns:a14="http://schemas.microsoft.com/office/drawing/2010/main" val="0"/>
+                        </a:ext>
+                      </a:extLst>
+                    </a:blip>
+                    <a:srcRect/>
+                    <a:stretch>
+                      <a:fillRect/>
+                    </a:stretch>
+                  </pic:blipFill>
+                  <pic:spPr bwMode="auto">
+                    <a:xfrm>
+                      <a:off x="0" y="0"/>
+                      <a:ext cx="5076825" cy="2933700"/>
+                    </a:xfrm>
+                    <a:prstGeom prst="rect">
+                      <a:avLst/>
+                    </a:prstGeom>
+                    <a:noFill/>
+                    <a:ln>
+                      <a:noFill/>
+                    </a:ln>
+                  </pic:spPr>
+                </pic:pic>
+              </a:graphicData>
+            </a:graphic>
+          </wp:inline>
+        </w:drawing>
+      </w:r>
+      <w:bookmarkStart w:id="0" w:name="_GoBack"/>
+      <w:bookmarkEnd w:id="0"/>
+    </w:p>
     <w:sectPr>
       <w:pgSz w:w="12240" w:h="15840"/>
       <w:pgMar w:top="1440" w:right="1440" w:bottom="1440" w:left="1440" w:header="720" w:footer="720" w:gutter="0"/>
@@ -2784,6 +5671,155 @@
     </w:lvl>
   </w:abstractNum>
   <w:abstractNum w:abstractNumId="2" w15:restartNumberingAfterBreak="0">
+    <w:nsid w:val="31AF3E24"/>
+    <w:multiLevelType w:val="multilevel"/>
+    <w:tmpl w:val="78B8B9B6"/>
+    <w:lvl w:ilvl="0">
+      <w:start w:val="1"/>
+      <w:numFmt w:val="bullet"/>
+      <w:lvlText w:val=""/>
+      <w:lvlJc w:val="left"/>
+      <w:pPr>
+        <w:tabs>
+          <w:tab w:val="num" w:pos="720"/>
+        </w:tabs>
+        <w:ind w:left="720" w:hanging="360"/>
+      </w:pPr>
+      <w:rPr>
+        <w:rFonts w:ascii="Symbol" w:hAnsi="Symbol" w:hint="default"/>
+        <w:sz w:val="20"/>
+      </w:rPr>
+    </w:lvl>
+    <w:lvl w:ilvl="1" w:tentative="1">
+      <w:start w:val="1"/>
+      <w:numFmt w:val="bullet"/>
+      <w:lvlText w:val=""/>
+      <w:lvlJc w:val="left"/>
+      <w:pPr>
+        <w:tabs>
+          <w:tab w:val="num" w:pos="1440"/>
+        </w:tabs>
+        <w:ind w:left="1440" w:hanging="360"/>
+      </w:pPr>
+      <w:rPr>
+        <w:rFonts w:ascii="Symbol" w:hAnsi="Symbol" w:hint="default"/>
+        <w:sz w:val="20"/>
+      </w:rPr>
+    </w:lvl>
+    <w:lvl w:ilvl="2" w:tentative="1">
+      <w:start w:val="1"/>
+      <w:numFmt w:val="bullet"/>
+      <w:lvlText w:val=""/>
+      <w:lvlJc w:val="left"/>
+      <w:pPr>
+        <w:tabs>
+          <w:tab w:val="num" w:pos="2160"/>
+        </w:tabs>
+        <w:ind w:left="2160" w:hanging="360"/>
+      </w:pPr>
+      <w:rPr>
+        <w:rFonts w:ascii="Symbol" w:hAnsi="Symbol" w:hint="default"/>
+        <w:sz w:val="20"/>
+      </w:rPr>
+    </w:lvl>
+    <w:lvl w:ilvl="3" w:tentative="1">
+      <w:start w:val="1"/>
+      <w:numFmt w:val="bullet"/>
+      <w:lvlText w:val=""/>
+      <w:lvlJc w:val="left"/>
+      <w:pPr>
+        <w:tabs>
+          <w:tab w:val="num" w:pos="2880"/>
+        </w:tabs>
+        <w:ind w:left="2880" w:hanging="360"/>
+      </w:pPr>
+      <w:rPr>
+        <w:rFonts w:ascii="Symbol" w:hAnsi="Symbol" w:hint="default"/>
+        <w:sz w:val="20"/>
+      </w:rPr>
+    </w:lvl>
+    <w:lvl w:ilvl="4" w:tentative="1">
+      <w:start w:val="1"/>
+      <w:numFmt w:val="bullet"/>
+      <w:lvlText w:val=""/>
+      <w:lvlJc w:val="left"/>
+      <w:pPr>
+        <w:tabs>
+          <w:tab w:val="num" w:pos="3600"/>
+        </w:tabs>
+        <w:ind w:left="3600" w:hanging="360"/>
+      </w:pPr>
+      <w:rPr>
+        <w:rFonts w:ascii="Symbol" w:hAnsi="Symbol" w:hint="default"/>
+        <w:sz w:val="20"/>
+      </w:rPr>
+    </w:lvl>
+    <w:lvl w:ilvl="5" w:tentative="1">
+      <w:start w:val="1"/>
+      <w:numFmt w:val="bullet"/>
+      <w:lvlText w:val=""/>
+      <w:lvlJc w:val="left"/>
+      <w:pPr>
+        <w:tabs>
+          <w:tab w:val="num" w:pos="4320"/>
+        </w:tabs>
+        <w:ind w:left="4320" w:hanging="360"/>
+      </w:pPr>
+      <w:rPr>
+        <w:rFonts w:ascii="Symbol" w:hAnsi="Symbol" w:hint="default"/>
+        <w:sz w:val="20"/>
+      </w:rPr>
+    </w:lvl>
+    <w:lvl w:ilvl="6" w:tentative="1">
+      <w:start w:val="1"/>
+      <w:numFmt w:val="bullet"/>
+      <w:lvlText w:val=""/>
+      <w:lvlJc w:val="left"/>
+      <w:pPr>
+        <w:tabs>
+          <w:tab w:val="num" w:pos="5040"/>
+        </w:tabs>
+        <w:ind w:left="5040" w:hanging="360"/>
+      </w:pPr>
+      <w:rPr>
+        <w:rFonts w:ascii="Symbol" w:hAnsi="Symbol" w:hint="default"/>
+        <w:sz w:val="20"/>
+      </w:rPr>
+    </w:lvl>
+    <w:lvl w:ilvl="7" w:tentative="1">
+      <w:start w:val="1"/>
+      <w:numFmt w:val="bullet"/>
+      <w:lvlText w:val=""/>
+      <w:lvlJc w:val="left"/>
+      <w:pPr>
+        <w:tabs>
+          <w:tab w:val="num" w:pos="5760"/>
+        </w:tabs>
+        <w:ind w:left="5760" w:hanging="360"/>
+      </w:pPr>
+      <w:rPr>
+        <w:rFonts w:ascii="Symbol" w:hAnsi="Symbol" w:hint="default"/>
+        <w:sz w:val="20"/>
+      </w:rPr>
+    </w:lvl>
+    <w:lvl w:ilvl="8" w:tentative="1">
+      <w:start w:val="1"/>
+      <w:numFmt w:val="bullet"/>
+      <w:lvlText w:val=""/>
+      <w:lvlJc w:val="left"/>
+      <w:pPr>
+        <w:tabs>
+          <w:tab w:val="num" w:pos="6480"/>
+        </w:tabs>
+        <w:ind w:left="6480" w:hanging="360"/>
+      </w:pPr>
+      <w:rPr>
+        <w:rFonts w:ascii="Symbol" w:hAnsi="Symbol" w:hint="default"/>
+        <w:sz w:val="20"/>
+      </w:rPr>
+    </w:lvl>
+  </w:abstractNum>
+  <w:abstractNum w:abstractNumId="3" w15:restartNumberingAfterBreak="0">
     <w:nsid w:val="35B236A3"/>
     <w:multiLevelType w:val="hybridMultilevel"/>
     <w:tmpl w:val="B48009AA"/>
@@ -2869,7 +5905,7 @@
       </w:pPr>
     </w:lvl>
   </w:abstractNum>
-  <w:abstractNum w:abstractNumId="3" w15:restartNumberingAfterBreak="0">
+  <w:abstractNum w:abstractNumId="4" w15:restartNumberingAfterBreak="0">
     <w:nsid w:val="3B7B288E"/>
     <w:multiLevelType w:val="multilevel"/>
     <w:tmpl w:val="1A1AD4E0"/>
@@ -3018,7 +6054,7 @@
       </w:rPr>
     </w:lvl>
   </w:abstractNum>
-  <w:abstractNum w:abstractNumId="4" w15:restartNumberingAfterBreak="0">
+  <w:abstractNum w:abstractNumId="5" w15:restartNumberingAfterBreak="0">
     <w:nsid w:val="4BED78FF"/>
     <w:multiLevelType w:val="multilevel"/>
     <w:tmpl w:val="2CB2EF14"/>
@@ -3167,10 +6203,10 @@
       </w:rPr>
     </w:lvl>
   </w:abstractNum>
-  <w:abstractNum w:abstractNumId="5" w15:restartNumberingAfterBreak="0">
+  <w:abstractNum w:abstractNumId="6" w15:restartNumberingAfterBreak="0">
     <w:nsid w:val="522C318E"/>
     <w:multiLevelType w:val="hybridMultilevel"/>
-    <w:tmpl w:val="ADA2ADF0"/>
+    <w:tmpl w:val="8D7E84D6"/>
     <w:lvl w:ilvl="0" w:tplc="04090001">
       <w:start w:val="1"/>
       <w:numFmt w:val="bullet"/>
@@ -3280,7 +6316,7 @@
       </w:rPr>
     </w:lvl>
   </w:abstractNum>
-  <w:abstractNum w:abstractNumId="6" w15:restartNumberingAfterBreak="0">
+  <w:abstractNum w:abstractNumId="7" w15:restartNumberingAfterBreak="0">
     <w:nsid w:val="59B11651"/>
     <w:multiLevelType w:val="multilevel"/>
     <w:tmpl w:val="BFA475CA"/>
@@ -3427,28 +6463,120 @@
         <w:rFonts w:ascii="Symbol" w:hAnsi="Symbol" w:hint="default"/>
         <w:sz w:val="20"/>
       </w:rPr>
+    </w:lvl>
+  </w:abstractNum>
+  <w:abstractNum w:abstractNumId="8" w15:restartNumberingAfterBreak="0">
+    <w:nsid w:val="76980497"/>
+    <w:multiLevelType w:val="hybridMultilevel"/>
+    <w:tmpl w:val="73921F2C"/>
+    <w:lvl w:ilvl="0" w:tplc="0409000F">
+      <w:start w:val="1"/>
+      <w:numFmt w:val="decimal"/>
+      <w:lvlText w:val="%1."/>
+      <w:lvlJc w:val="left"/>
+      <w:pPr>
+        <w:ind w:left="720" w:hanging="360"/>
+      </w:pPr>
+    </w:lvl>
+    <w:lvl w:ilvl="1" w:tplc="04090019" w:tentative="1">
+      <w:start w:val="1"/>
+      <w:numFmt w:val="lowerLetter"/>
+      <w:lvlText w:val="%2."/>
+      <w:lvlJc w:val="left"/>
+      <w:pPr>
+        <w:ind w:left="1440" w:hanging="360"/>
+      </w:pPr>
+    </w:lvl>
+    <w:lvl w:ilvl="2" w:tplc="0409001B" w:tentative="1">
+      <w:start w:val="1"/>
+      <w:numFmt w:val="lowerRoman"/>
+      <w:lvlText w:val="%3."/>
+      <w:lvlJc w:val="right"/>
+      <w:pPr>
+        <w:ind w:left="2160" w:hanging="180"/>
+      </w:pPr>
+    </w:lvl>
+    <w:lvl w:ilvl="3" w:tplc="0409000F" w:tentative="1">
+      <w:start w:val="1"/>
+      <w:numFmt w:val="decimal"/>
+      <w:lvlText w:val="%4."/>
+      <w:lvlJc w:val="left"/>
+      <w:pPr>
+        <w:ind w:left="2880" w:hanging="360"/>
+      </w:pPr>
+    </w:lvl>
+    <w:lvl w:ilvl="4" w:tplc="04090019" w:tentative="1">
+      <w:start w:val="1"/>
+      <w:numFmt w:val="lowerLetter"/>
+      <w:lvlText w:val="%5."/>
+      <w:lvlJc w:val="left"/>
+      <w:pPr>
+        <w:ind w:left="3600" w:hanging="360"/>
+      </w:pPr>
+    </w:lvl>
+    <w:lvl w:ilvl="5" w:tplc="0409001B" w:tentative="1">
+      <w:start w:val="1"/>
+      <w:numFmt w:val="lowerRoman"/>
+      <w:lvlText w:val="%6."/>
+      <w:lvlJc w:val="right"/>
+      <w:pPr>
+        <w:ind w:left="4320" w:hanging="180"/>
+      </w:pPr>
+    </w:lvl>
+    <w:lvl w:ilvl="6" w:tplc="0409000F" w:tentative="1">
+      <w:start w:val="1"/>
+      <w:numFmt w:val="decimal"/>
+      <w:lvlText w:val="%7."/>
+      <w:lvlJc w:val="left"/>
+      <w:pPr>
+        <w:ind w:left="5040" w:hanging="360"/>
+      </w:pPr>
+    </w:lvl>
+    <w:lvl w:ilvl="7" w:tplc="04090019" w:tentative="1">
+      <w:start w:val="1"/>
+      <w:numFmt w:val="lowerLetter"/>
+      <w:lvlText w:val="%8."/>
+      <w:lvlJc w:val="left"/>
+      <w:pPr>
+        <w:ind w:left="5760" w:hanging="360"/>
+      </w:pPr>
+    </w:lvl>
+    <w:lvl w:ilvl="8" w:tplc="0409001B" w:tentative="1">
+      <w:start w:val="1"/>
+      <w:numFmt w:val="lowerRoman"/>
+      <w:lvlText w:val="%9."/>
+      <w:lvlJc w:val="right"/>
+      <w:pPr>
+        <w:ind w:left="6480" w:hanging="180"/>
+      </w:pPr>
     </w:lvl>
   </w:abstractNum>
   <w:num w:numId="1">
     <w:abstractNumId w:val="1"/>
   </w:num>
   <w:num w:numId="2">
-    <w:abstractNumId w:val="6"/>
+    <w:abstractNumId w:val="7"/>
   </w:num>
   <w:num w:numId="3">
     <w:abstractNumId w:val="0"/>
   </w:num>
   <w:num w:numId="4">
+    <w:abstractNumId w:val="5"/>
+  </w:num>
+  <w:num w:numId="5">
     <w:abstractNumId w:val="4"/>
   </w:num>
-  <w:num w:numId="5">
+  <w:num w:numId="6">
+    <w:abstractNumId w:val="6"/>
+  </w:num>
+  <w:num w:numId="7">
     <w:abstractNumId w:val="3"/>
   </w:num>
-  <w:num w:numId="6">
-    <w:abstractNumId w:val="5"/>
+  <w:num w:numId="8">
+    <w:abstractNumId w:val="2"/>
   </w:num>
-  <w:num w:numId="7">
-    <w:abstractNumId w:val="2"/>
+  <w:num w:numId="9">
+    <w:abstractNumId w:val="8"/>
   </w:num>
 </w:numbering>
 </file>
@@ -4080,6 +7208,19 @@
       <w:szCs w:val="24"/>
     </w:rPr>
   </w:style>
+  <w:style w:type="character" w:styleId="HTMLCode">
+    <w:name w:val="HTML Code"/>
+    <w:basedOn w:val="DefaultParagraphFont"/>
+    <w:uiPriority w:val="99"/>
+    <w:semiHidden/>
+    <w:unhideWhenUsed/>
+    <w:rsid w:val="00CF130E"/>
+    <w:rPr>
+      <w:rFonts w:ascii="Courier New" w:eastAsia="Times New Roman" w:hAnsi="Courier New" w:cs="Courier New"/>
+      <w:sz w:val="20"/>
+      <w:szCs w:val="20"/>
+    </w:rPr>
+  </w:style>
 </w:styles>
 </file>
 

</xml_diff>